<commit_message>
More comments and updated format.
</commit_message>
<xml_diff>
--- a/CS5341-HW2-A04626934.docx
+++ b/CS5341-HW2-A04626934.docx
@@ -2,13 +2,24 @@
 <file path=word/document.xml><?xml version="1.0" encoding="utf-8"?>
 <w:document xmlns:wpc="http://schemas.microsoft.com/office/word/2010/wordprocessingCanvas" xmlns:cx="http://schemas.microsoft.com/office/drawing/2014/chartex" xmlns:cx1="http://schemas.microsoft.com/office/drawing/2015/9/8/chartex" xmlns:cx2="http://schemas.microsoft.com/office/drawing/2015/10/21/chartex" xmlns:cx3="http://schemas.microsoft.com/office/drawing/2016/5/9/chartex" xmlns:cx4="http://schemas.microsoft.com/office/drawing/2016/5/10/chartex" xmlns:cx5="http://schemas.microsoft.com/office/drawing/2016/5/11/chartex" xmlns:cx6="http://schemas.microsoft.com/office/drawing/2016/5/12/chartex" xmlns:cx7="http://schemas.microsoft.com/office/drawing/2016/5/13/chartex" xmlns:cx8="http://schemas.microsoft.com/office/drawing/2016/5/14/chartex" xmlns:mc="http://schemas.openxmlformats.org/markup-compatibility/2006" xmlns:aink="http://schemas.microsoft.com/office/drawing/2016/ink" xmlns:am3d="http://schemas.microsoft.com/office/drawing/2017/model3d" xmlns:o="urn:schemas-microsoft-com:office:office" xmlns:r="http://schemas.openxmlformats.org/officeDocument/2006/relationships" xmlns:m="http://schemas.openxmlformats.org/officeDocument/2006/math" xmlns:v="urn:schemas-microsoft-com:vml" xmlns:wp14="http://schemas.microsoft.com/office/word/2010/wordprocessingDrawing" xmlns:wp="http://schemas.openxmlformats.org/drawingml/2006/wordprocessingDrawing" xmlns:w10="urn:schemas-microsoft-com:office:word" xmlns:w="http://schemas.openxmlformats.org/wordprocessingml/2006/main" xmlns:w14="http://schemas.microsoft.com/office/word/2010/wordml" xmlns:w15="http://schemas.microsoft.com/office/word/2012/wordml" xmlns:w16cex="http://schemas.microsoft.com/office/word/2018/wordml/cex" xmlns:w16cid="http://schemas.microsoft.com/office/word/2016/wordml/cid" xmlns:w16="http://schemas.microsoft.com/office/word/2018/wordml" xmlns:w16sdtdh="http://schemas.microsoft.com/office/word/2020/wordml/sdtdatahash" xmlns:w16se="http://schemas.microsoft.com/office/word/2015/wordml/symex" xmlns:wpg="http://schemas.microsoft.com/office/word/2010/wordprocessingGroup" xmlns:wpi="http://schemas.microsoft.com/office/word/2010/wordprocessingInk" xmlns:wne="http://schemas.microsoft.com/office/word/2006/wordml" xmlns:wps="http://schemas.microsoft.com/office/word/2010/wordprocessingShape" mc:Ignorable="w14 w15 w16se w16cid w16 w16cex w16sdtdh wp14">
   <w:body>
-    <w:p/>
-    <w:p>
-      <w:r>
-        <w:t xml:space="preserve">Complete source code and instructions are included in the submission ZIP. </w:t>
-      </w:r>
-      <w:r>
-        <w:br/>
+    <w:p>
+      <w:pPr>
+        <w:jc w:val="both"/>
+      </w:pPr>
+    </w:p>
+    <w:p>
+      <w:pPr>
+        <w:jc w:val="both"/>
+      </w:pPr>
+      <w:r>
+        <w:t>Complete source code and instructions are included in the submission ZIP.</w:t>
+      </w:r>
+    </w:p>
+    <w:p>
+      <w:pPr>
+        <w:jc w:val="both"/>
+      </w:pPr>
+      <w:r>
         <w:t xml:space="preserve">They may also be found on GitHub here: </w:t>
       </w:r>
       <w:hyperlink r:id="rId7" w:history="1">
@@ -30,6 +41,7 @@
           <w:ilvl w:val="0"/>
           <w:numId w:val="1"/>
         </w:numPr>
+        <w:jc w:val="both"/>
       </w:pPr>
       <w:r>
         <w:t xml:space="preserve">(25 pts) Please write a short program that will disable Nagle’s algorithm. The program can be adapted from the client server code in the textbook (such as from Chapter </w:t>
@@ -70,11 +82,13 @@
     <w:p>
       <w:pPr>
         <w:pStyle w:val="ListParagraph"/>
-      </w:pPr>
-    </w:p>
-    <w:p>
-      <w:pPr>
-        <w:pStyle w:val="ListParagraph"/>
+        <w:jc w:val="both"/>
+      </w:pPr>
+    </w:p>
+    <w:p>
+      <w:pPr>
+        <w:pStyle w:val="ListParagraph"/>
+        <w:jc w:val="both"/>
       </w:pPr>
       <w:r>
         <w:t>Enabling the TCP_NODELAY option turns Nagle's algorithm off</w:t>
@@ -92,11 +106,911 @@
     <w:p>
       <w:pPr>
         <w:pStyle w:val="ListParagraph"/>
-      </w:pPr>
-    </w:p>
-    <w:p>
-      <w:pPr>
-        <w:pStyle w:val="ListParagraph"/>
+        <w:jc w:val="both"/>
+      </w:pPr>
+    </w:p>
+    <w:p>
+      <w:pPr>
+        <w:pStyle w:val="ListParagraph"/>
+        <w:jc w:val="both"/>
+      </w:pPr>
+      <w:r>
+        <w:t xml:space="preserve">The client.cpp and the first part of the server.cpp code serves to implement this. </w:t>
+      </w:r>
+    </w:p>
+    <w:p>
+      <w:pPr>
+        <w:shd w:val="clear" w:color="auto" w:fill="FFFFFF"/>
+        <w:spacing w:after="0" w:line="285" w:lineRule="atLeast"/>
+        <w:rPr>
+          <w:rFonts w:ascii="Consolas" w:eastAsia="Times New Roman" w:hAnsi="Consolas" w:cs="Times New Roman"/>
+          <w:color w:val="000000"/>
+          <w:sz w:val="21"/>
+          <w:szCs w:val="21"/>
+        </w:rPr>
+      </w:pPr>
+      <w:r>
+        <w:rPr>
+          <w:rFonts w:ascii="Consolas" w:eastAsia="Times New Roman" w:hAnsi="Consolas" w:cs="Times New Roman"/>
+          <w:color w:val="008000"/>
+          <w:sz w:val="21"/>
+          <w:szCs w:val="21"/>
+        </w:rPr>
+        <w:t>**</w:t>
+      </w:r>
+    </w:p>
+    <w:p>
+      <w:pPr>
+        <w:shd w:val="clear" w:color="auto" w:fill="FFFFFF"/>
+        <w:spacing w:after="0" w:line="285" w:lineRule="atLeast"/>
+        <w:rPr>
+          <w:rFonts w:ascii="Consolas" w:eastAsia="Times New Roman" w:hAnsi="Consolas" w:cs="Times New Roman"/>
+          <w:color w:val="000000"/>
+          <w:sz w:val="21"/>
+          <w:szCs w:val="21"/>
+        </w:rPr>
+      </w:pPr>
+      <w:r>
+        <w:rPr>
+          <w:rFonts w:ascii="Consolas" w:eastAsia="Times New Roman" w:hAnsi="Consolas" w:cs="Times New Roman"/>
+          <w:color w:val="008000"/>
+          <w:sz w:val="21"/>
+          <w:szCs w:val="21"/>
+        </w:rPr>
+        <w:t> * </w:t>
+      </w:r>
+      <w:proofErr w:type="gramStart"/>
+      <w:r>
+        <w:rPr>
+          <w:rFonts w:ascii="Consolas" w:eastAsia="Times New Roman" w:hAnsi="Consolas" w:cs="Times New Roman"/>
+          <w:color w:val="008000"/>
+          <w:sz w:val="21"/>
+          <w:szCs w:val="21"/>
+        </w:rPr>
+        <w:t>disables</w:t>
+      </w:r>
+      <w:proofErr w:type="gramEnd"/>
+      <w:r>
+        <w:rPr>
+          <w:rFonts w:ascii="Consolas" w:eastAsia="Times New Roman" w:hAnsi="Consolas" w:cs="Times New Roman"/>
+          <w:color w:val="008000"/>
+          <w:sz w:val="21"/>
+          <w:szCs w:val="21"/>
+        </w:rPr>
+        <w:t> Nagle's algorithm, although we really only need to worry about this on the sender (client end). </w:t>
+      </w:r>
+    </w:p>
+    <w:p>
+      <w:pPr>
+        <w:shd w:val="clear" w:color="auto" w:fill="FFFFFF"/>
+        <w:spacing w:after="0" w:line="285" w:lineRule="atLeast"/>
+        <w:rPr>
+          <w:rFonts w:ascii="Consolas" w:eastAsia="Times New Roman" w:hAnsi="Consolas" w:cs="Times New Roman"/>
+          <w:color w:val="000000"/>
+          <w:sz w:val="21"/>
+          <w:szCs w:val="21"/>
+        </w:rPr>
+      </w:pPr>
+      <w:r>
+        <w:rPr>
+          <w:rFonts w:ascii="Consolas" w:eastAsia="Times New Roman" w:hAnsi="Consolas" w:cs="Times New Roman"/>
+          <w:color w:val="008000"/>
+          <w:sz w:val="21"/>
+          <w:szCs w:val="21"/>
+        </w:rPr>
+        <w:t> * It is done here for practice and convenience. </w:t>
+      </w:r>
+    </w:p>
+    <w:p>
+      <w:pPr>
+        <w:shd w:val="clear" w:color="auto" w:fill="FFFFFF"/>
+        <w:spacing w:after="0" w:line="285" w:lineRule="atLeast"/>
+        <w:rPr>
+          <w:rFonts w:ascii="Consolas" w:eastAsia="Times New Roman" w:hAnsi="Consolas" w:cs="Times New Roman"/>
+          <w:color w:val="000000"/>
+          <w:sz w:val="21"/>
+          <w:szCs w:val="21"/>
+        </w:rPr>
+      </w:pPr>
+      <w:r>
+        <w:rPr>
+          <w:rFonts w:ascii="Consolas" w:eastAsia="Times New Roman" w:hAnsi="Consolas" w:cs="Times New Roman"/>
+          <w:color w:val="008000"/>
+          <w:sz w:val="21"/>
+          <w:szCs w:val="21"/>
+        </w:rPr>
+        <w:t> * </w:t>
+      </w:r>
+      <w:proofErr w:type="gramStart"/>
+      <w:r>
+        <w:rPr>
+          <w:rFonts w:ascii="Consolas" w:eastAsia="Times New Roman" w:hAnsi="Consolas" w:cs="Times New Roman"/>
+          <w:color w:val="008000"/>
+          <w:sz w:val="21"/>
+          <w:szCs w:val="21"/>
+        </w:rPr>
+        <w:t>if</w:t>
+      </w:r>
+      <w:proofErr w:type="gramEnd"/>
+      <w:r>
+        <w:rPr>
+          <w:rFonts w:ascii="Consolas" w:eastAsia="Times New Roman" w:hAnsi="Consolas" w:cs="Times New Roman"/>
+          <w:color w:val="008000"/>
+          <w:sz w:val="21"/>
+          <w:szCs w:val="21"/>
+        </w:rPr>
+        <w:t> TCP_NODELAY is set (on), the algorithm is considered turned off.  </w:t>
+      </w:r>
+    </w:p>
+    <w:p>
+      <w:pPr>
+        <w:shd w:val="clear" w:color="auto" w:fill="FFFFFF"/>
+        <w:spacing w:after="0" w:line="285" w:lineRule="atLeast"/>
+        <w:rPr>
+          <w:rFonts w:ascii="Consolas" w:eastAsia="Times New Roman" w:hAnsi="Consolas" w:cs="Times New Roman"/>
+          <w:color w:val="000000"/>
+          <w:sz w:val="21"/>
+          <w:szCs w:val="21"/>
+        </w:rPr>
+      </w:pPr>
+      <w:r>
+        <w:rPr>
+          <w:rFonts w:ascii="Consolas" w:eastAsia="Times New Roman" w:hAnsi="Consolas" w:cs="Times New Roman"/>
+          <w:color w:val="008000"/>
+          <w:sz w:val="21"/>
+          <w:szCs w:val="21"/>
+        </w:rPr>
+        <w:t> */</w:t>
+      </w:r>
+      <w:r>
+        <w:rPr>
+          <w:rFonts w:ascii="Consolas" w:eastAsia="Times New Roman" w:hAnsi="Consolas" w:cs="Times New Roman"/>
+          <w:color w:val="000000"/>
+          <w:sz w:val="21"/>
+          <w:szCs w:val="21"/>
+        </w:rPr>
+        <w:t> </w:t>
+      </w:r>
+    </w:p>
+    <w:p>
+      <w:pPr>
+        <w:shd w:val="clear" w:color="auto" w:fill="FFFFFF"/>
+        <w:spacing w:after="0" w:line="285" w:lineRule="atLeast"/>
+        <w:rPr>
+          <w:rFonts w:ascii="Consolas" w:eastAsia="Times New Roman" w:hAnsi="Consolas" w:cs="Times New Roman"/>
+          <w:color w:val="000000"/>
+          <w:sz w:val="21"/>
+          <w:szCs w:val="21"/>
+        </w:rPr>
+      </w:pPr>
+      <w:r>
+        <w:rPr>
+          <w:rFonts w:ascii="Consolas" w:eastAsia="Times New Roman" w:hAnsi="Consolas" w:cs="Times New Roman"/>
+          <w:color w:val="0000FF"/>
+          <w:sz w:val="21"/>
+          <w:szCs w:val="21"/>
+        </w:rPr>
+        <w:t>void</w:t>
+      </w:r>
+      <w:r>
+        <w:rPr>
+          <w:rFonts w:ascii="Consolas" w:eastAsia="Times New Roman" w:hAnsi="Consolas" w:cs="Times New Roman"/>
+          <w:color w:val="000000"/>
+          <w:sz w:val="21"/>
+          <w:szCs w:val="21"/>
+        </w:rPr>
+        <w:t> </w:t>
+      </w:r>
+      <w:proofErr w:type="spellStart"/>
+      <w:r>
+        <w:rPr>
+          <w:rFonts w:ascii="Consolas" w:eastAsia="Times New Roman" w:hAnsi="Consolas" w:cs="Times New Roman"/>
+          <w:color w:val="795E26"/>
+          <w:sz w:val="21"/>
+          <w:szCs w:val="21"/>
+        </w:rPr>
+        <w:t>disable_nagle_</w:t>
+      </w:r>
+      <w:proofErr w:type="gramStart"/>
+      <w:r>
+        <w:rPr>
+          <w:rFonts w:ascii="Consolas" w:eastAsia="Times New Roman" w:hAnsi="Consolas" w:cs="Times New Roman"/>
+          <w:color w:val="795E26"/>
+          <w:sz w:val="21"/>
+          <w:szCs w:val="21"/>
+        </w:rPr>
+        <w:t>alg</w:t>
+      </w:r>
+      <w:proofErr w:type="spellEnd"/>
+      <w:r>
+        <w:rPr>
+          <w:rFonts w:ascii="Consolas" w:eastAsia="Times New Roman" w:hAnsi="Consolas" w:cs="Times New Roman"/>
+          <w:color w:val="000000"/>
+          <w:sz w:val="21"/>
+          <w:szCs w:val="21"/>
+        </w:rPr>
+        <w:t>(</w:t>
+      </w:r>
+      <w:proofErr w:type="gramEnd"/>
+      <w:r>
+        <w:rPr>
+          <w:rFonts w:ascii="Consolas" w:eastAsia="Times New Roman" w:hAnsi="Consolas" w:cs="Times New Roman"/>
+          <w:color w:val="0000FF"/>
+          <w:sz w:val="21"/>
+          <w:szCs w:val="21"/>
+        </w:rPr>
+        <w:t>int</w:t>
+      </w:r>
+      <w:r>
+        <w:rPr>
+          <w:rFonts w:ascii="Consolas" w:eastAsia="Times New Roman" w:hAnsi="Consolas" w:cs="Times New Roman"/>
+          <w:color w:val="000000"/>
+          <w:sz w:val="21"/>
+          <w:szCs w:val="21"/>
+        </w:rPr>
+        <w:t> </w:t>
+      </w:r>
+      <w:proofErr w:type="spellStart"/>
+      <w:r>
+        <w:rPr>
+          <w:rFonts w:ascii="Consolas" w:eastAsia="Times New Roman" w:hAnsi="Consolas" w:cs="Times New Roman"/>
+          <w:color w:val="001080"/>
+          <w:sz w:val="21"/>
+          <w:szCs w:val="21"/>
+        </w:rPr>
+        <w:t>sockfd</w:t>
+      </w:r>
+      <w:proofErr w:type="spellEnd"/>
+      <w:r>
+        <w:rPr>
+          <w:rFonts w:ascii="Consolas" w:eastAsia="Times New Roman" w:hAnsi="Consolas" w:cs="Times New Roman"/>
+          <w:color w:val="000000"/>
+          <w:sz w:val="21"/>
+          <w:szCs w:val="21"/>
+        </w:rPr>
+        <w:t>)</w:t>
+      </w:r>
+    </w:p>
+    <w:p>
+      <w:pPr>
+        <w:shd w:val="clear" w:color="auto" w:fill="FFFFFF"/>
+        <w:spacing w:after="0" w:line="285" w:lineRule="atLeast"/>
+        <w:rPr>
+          <w:rFonts w:ascii="Consolas" w:eastAsia="Times New Roman" w:hAnsi="Consolas" w:cs="Times New Roman"/>
+          <w:color w:val="000000"/>
+          <w:sz w:val="21"/>
+          <w:szCs w:val="21"/>
+        </w:rPr>
+      </w:pPr>
+      <w:r>
+        <w:rPr>
+          <w:rFonts w:ascii="Consolas" w:eastAsia="Times New Roman" w:hAnsi="Consolas" w:cs="Times New Roman"/>
+          <w:color w:val="000000"/>
+          <w:sz w:val="21"/>
+          <w:szCs w:val="21"/>
+        </w:rPr>
+        <w:t>{</w:t>
+      </w:r>
+    </w:p>
+    <w:p>
+      <w:pPr>
+        <w:shd w:val="clear" w:color="auto" w:fill="FFFFFF"/>
+        <w:spacing w:after="0" w:line="285" w:lineRule="atLeast"/>
+        <w:rPr>
+          <w:rFonts w:ascii="Consolas" w:eastAsia="Times New Roman" w:hAnsi="Consolas" w:cs="Times New Roman"/>
+          <w:color w:val="000000"/>
+          <w:sz w:val="21"/>
+          <w:szCs w:val="21"/>
+        </w:rPr>
+      </w:pPr>
+      <w:r>
+        <w:rPr>
+          <w:rFonts w:ascii="Consolas" w:eastAsia="Times New Roman" w:hAnsi="Consolas" w:cs="Times New Roman"/>
+          <w:color w:val="000000"/>
+          <w:sz w:val="21"/>
+          <w:szCs w:val="21"/>
+        </w:rPr>
+        <w:t>    </w:t>
+      </w:r>
+      <w:r>
+        <w:rPr>
+          <w:rFonts w:ascii="Consolas" w:eastAsia="Times New Roman" w:hAnsi="Consolas" w:cs="Times New Roman"/>
+          <w:color w:val="0000FF"/>
+          <w:sz w:val="21"/>
+          <w:szCs w:val="21"/>
+        </w:rPr>
+        <w:t>int</w:t>
+      </w:r>
+      <w:r>
+        <w:rPr>
+          <w:rFonts w:ascii="Consolas" w:eastAsia="Times New Roman" w:hAnsi="Consolas" w:cs="Times New Roman"/>
+          <w:color w:val="000000"/>
+          <w:sz w:val="21"/>
+          <w:szCs w:val="21"/>
+        </w:rPr>
+        <w:t> </w:t>
+      </w:r>
+      <w:proofErr w:type="spellStart"/>
+      <w:r>
+        <w:rPr>
+          <w:rFonts w:ascii="Consolas" w:eastAsia="Times New Roman" w:hAnsi="Consolas" w:cs="Times New Roman"/>
+          <w:color w:val="001080"/>
+          <w:sz w:val="21"/>
+          <w:szCs w:val="21"/>
+        </w:rPr>
+        <w:t>isEnabled</w:t>
+      </w:r>
+      <w:proofErr w:type="spellEnd"/>
+      <w:r>
+        <w:rPr>
+          <w:rFonts w:ascii="Consolas" w:eastAsia="Times New Roman" w:hAnsi="Consolas" w:cs="Times New Roman"/>
+          <w:color w:val="000000"/>
+          <w:sz w:val="21"/>
+          <w:szCs w:val="21"/>
+        </w:rPr>
+        <w:t> = </w:t>
+      </w:r>
+      <w:proofErr w:type="gramStart"/>
+      <w:r>
+        <w:rPr>
+          <w:rFonts w:ascii="Consolas" w:eastAsia="Times New Roman" w:hAnsi="Consolas" w:cs="Times New Roman"/>
+          <w:color w:val="098658"/>
+          <w:sz w:val="21"/>
+          <w:szCs w:val="21"/>
+        </w:rPr>
+        <w:t>1</w:t>
+      </w:r>
+      <w:r>
+        <w:rPr>
+          <w:rFonts w:ascii="Consolas" w:eastAsia="Times New Roman" w:hAnsi="Consolas" w:cs="Times New Roman"/>
+          <w:color w:val="000000"/>
+          <w:sz w:val="21"/>
+          <w:szCs w:val="21"/>
+        </w:rPr>
+        <w:t>;</w:t>
+      </w:r>
+      <w:proofErr w:type="gramEnd"/>
+    </w:p>
+    <w:p>
+      <w:pPr>
+        <w:shd w:val="clear" w:color="auto" w:fill="FFFFFF"/>
+        <w:spacing w:after="0" w:line="285" w:lineRule="atLeast"/>
+        <w:rPr>
+          <w:rFonts w:ascii="Consolas" w:eastAsia="Times New Roman" w:hAnsi="Consolas" w:cs="Times New Roman"/>
+          <w:color w:val="000000"/>
+          <w:sz w:val="21"/>
+          <w:szCs w:val="21"/>
+        </w:rPr>
+      </w:pPr>
+      <w:r>
+        <w:rPr>
+          <w:rFonts w:ascii="Consolas" w:eastAsia="Times New Roman" w:hAnsi="Consolas" w:cs="Times New Roman"/>
+          <w:color w:val="000000"/>
+          <w:sz w:val="21"/>
+          <w:szCs w:val="21"/>
+        </w:rPr>
+        <w:t>    </w:t>
+      </w:r>
+      <w:r>
+        <w:rPr>
+          <w:rFonts w:ascii="Consolas" w:eastAsia="Times New Roman" w:hAnsi="Consolas" w:cs="Times New Roman"/>
+          <w:color w:val="0000FF"/>
+          <w:sz w:val="21"/>
+          <w:szCs w:val="21"/>
+        </w:rPr>
+        <w:t>int</w:t>
+      </w:r>
+      <w:r>
+        <w:rPr>
+          <w:rFonts w:ascii="Consolas" w:eastAsia="Times New Roman" w:hAnsi="Consolas" w:cs="Times New Roman"/>
+          <w:color w:val="000000"/>
+          <w:sz w:val="21"/>
+          <w:szCs w:val="21"/>
+        </w:rPr>
+        <w:t> </w:t>
+      </w:r>
+      <w:r>
+        <w:rPr>
+          <w:rFonts w:ascii="Consolas" w:eastAsia="Times New Roman" w:hAnsi="Consolas" w:cs="Times New Roman"/>
+          <w:color w:val="001080"/>
+          <w:sz w:val="21"/>
+          <w:szCs w:val="21"/>
+        </w:rPr>
+        <w:t>set_res</w:t>
+      </w:r>
+      <w:r>
+        <w:rPr>
+          <w:rFonts w:ascii="Consolas" w:eastAsia="Times New Roman" w:hAnsi="Consolas" w:cs="Times New Roman"/>
+          <w:color w:val="000000"/>
+          <w:sz w:val="21"/>
+          <w:szCs w:val="21"/>
+        </w:rPr>
+        <w:t> = </w:t>
+      </w:r>
+      <w:proofErr w:type="gramStart"/>
+      <w:r>
+        <w:rPr>
+          <w:rFonts w:ascii="Consolas" w:eastAsia="Times New Roman" w:hAnsi="Consolas" w:cs="Times New Roman"/>
+          <w:color w:val="795E26"/>
+          <w:sz w:val="21"/>
+          <w:szCs w:val="21"/>
+        </w:rPr>
+        <w:t>setsockopt</w:t>
+      </w:r>
+      <w:r>
+        <w:rPr>
+          <w:rFonts w:ascii="Consolas" w:eastAsia="Times New Roman" w:hAnsi="Consolas" w:cs="Times New Roman"/>
+          <w:color w:val="000000"/>
+          <w:sz w:val="21"/>
+          <w:szCs w:val="21"/>
+        </w:rPr>
+        <w:t>(</w:t>
+      </w:r>
+      <w:proofErr w:type="gramEnd"/>
+      <w:r>
+        <w:rPr>
+          <w:rFonts w:ascii="Consolas" w:eastAsia="Times New Roman" w:hAnsi="Consolas" w:cs="Times New Roman"/>
+          <w:color w:val="001080"/>
+          <w:sz w:val="21"/>
+          <w:szCs w:val="21"/>
+        </w:rPr>
+        <w:t>sockfd</w:t>
+      </w:r>
+      <w:r>
+        <w:rPr>
+          <w:rFonts w:ascii="Consolas" w:eastAsia="Times New Roman" w:hAnsi="Consolas" w:cs="Times New Roman"/>
+          <w:color w:val="000000"/>
+          <w:sz w:val="21"/>
+          <w:szCs w:val="21"/>
+        </w:rPr>
+        <w:t>, </w:t>
+      </w:r>
+      <w:r>
+        <w:rPr>
+          <w:rFonts w:ascii="Consolas" w:eastAsia="Times New Roman" w:hAnsi="Consolas" w:cs="Times New Roman"/>
+          <w:color w:val="0000FF"/>
+          <w:sz w:val="21"/>
+          <w:szCs w:val="21"/>
+        </w:rPr>
+        <w:t>IPPROTO_TCP</w:t>
+      </w:r>
+      <w:r>
+        <w:rPr>
+          <w:rFonts w:ascii="Consolas" w:eastAsia="Times New Roman" w:hAnsi="Consolas" w:cs="Times New Roman"/>
+          <w:color w:val="000000"/>
+          <w:sz w:val="21"/>
+          <w:szCs w:val="21"/>
+        </w:rPr>
+        <w:t>, </w:t>
+      </w:r>
+      <w:r>
+        <w:rPr>
+          <w:rFonts w:ascii="Consolas" w:eastAsia="Times New Roman" w:hAnsi="Consolas" w:cs="Times New Roman"/>
+          <w:color w:val="0000FF"/>
+          <w:sz w:val="21"/>
+          <w:szCs w:val="21"/>
+        </w:rPr>
+        <w:t>TCP_NODELAY</w:t>
+      </w:r>
+      <w:r>
+        <w:rPr>
+          <w:rFonts w:ascii="Consolas" w:eastAsia="Times New Roman" w:hAnsi="Consolas" w:cs="Times New Roman"/>
+          <w:color w:val="000000"/>
+          <w:sz w:val="21"/>
+          <w:szCs w:val="21"/>
+        </w:rPr>
+        <w:t>, (</w:t>
+      </w:r>
+      <w:r>
+        <w:rPr>
+          <w:rFonts w:ascii="Consolas" w:eastAsia="Times New Roman" w:hAnsi="Consolas" w:cs="Times New Roman"/>
+          <w:color w:val="0000FF"/>
+          <w:sz w:val="21"/>
+          <w:szCs w:val="21"/>
+        </w:rPr>
+        <w:t>char</w:t>
+      </w:r>
+      <w:r>
+        <w:rPr>
+          <w:rFonts w:ascii="Consolas" w:eastAsia="Times New Roman" w:hAnsi="Consolas" w:cs="Times New Roman"/>
+          <w:color w:val="000000"/>
+          <w:sz w:val="21"/>
+          <w:szCs w:val="21"/>
+        </w:rPr>
+        <w:t> *)&amp;</w:t>
+      </w:r>
+      <w:r>
+        <w:rPr>
+          <w:rFonts w:ascii="Consolas" w:eastAsia="Times New Roman" w:hAnsi="Consolas" w:cs="Times New Roman"/>
+          <w:color w:val="001080"/>
+          <w:sz w:val="21"/>
+          <w:szCs w:val="21"/>
+        </w:rPr>
+        <w:t>isEnabled</w:t>
+      </w:r>
+      <w:r>
+        <w:rPr>
+          <w:rFonts w:ascii="Consolas" w:eastAsia="Times New Roman" w:hAnsi="Consolas" w:cs="Times New Roman"/>
+          <w:color w:val="000000"/>
+          <w:sz w:val="21"/>
+          <w:szCs w:val="21"/>
+        </w:rPr>
+        <w:t>, </w:t>
+      </w:r>
+      <w:r>
+        <w:rPr>
+          <w:rFonts w:ascii="Consolas" w:eastAsia="Times New Roman" w:hAnsi="Consolas" w:cs="Times New Roman"/>
+          <w:color w:val="0000FF"/>
+          <w:sz w:val="21"/>
+          <w:szCs w:val="21"/>
+        </w:rPr>
+        <w:t>sizeof</w:t>
+      </w:r>
+      <w:r>
+        <w:rPr>
+          <w:rFonts w:ascii="Consolas" w:eastAsia="Times New Roman" w:hAnsi="Consolas" w:cs="Times New Roman"/>
+          <w:color w:val="000000"/>
+          <w:sz w:val="21"/>
+          <w:szCs w:val="21"/>
+        </w:rPr>
+        <w:t>(</w:t>
+      </w:r>
+      <w:r>
+        <w:rPr>
+          <w:rFonts w:ascii="Consolas" w:eastAsia="Times New Roman" w:hAnsi="Consolas" w:cs="Times New Roman"/>
+          <w:color w:val="001080"/>
+          <w:sz w:val="21"/>
+          <w:szCs w:val="21"/>
+        </w:rPr>
+        <w:t>isEnabled</w:t>
+      </w:r>
+      <w:r>
+        <w:rPr>
+          <w:rFonts w:ascii="Consolas" w:eastAsia="Times New Roman" w:hAnsi="Consolas" w:cs="Times New Roman"/>
+          <w:color w:val="000000"/>
+          <w:sz w:val="21"/>
+          <w:szCs w:val="21"/>
+        </w:rPr>
+        <w:t>));</w:t>
+      </w:r>
+    </w:p>
+    <w:p>
+      <w:pPr>
+        <w:shd w:val="clear" w:color="auto" w:fill="FFFFFF"/>
+        <w:spacing w:after="0" w:line="285" w:lineRule="atLeast"/>
+        <w:rPr>
+          <w:rFonts w:ascii="Consolas" w:eastAsia="Times New Roman" w:hAnsi="Consolas" w:cs="Times New Roman"/>
+          <w:color w:val="000000"/>
+          <w:sz w:val="21"/>
+          <w:szCs w:val="21"/>
+        </w:rPr>
+      </w:pPr>
+      <w:r>
+        <w:rPr>
+          <w:rFonts w:ascii="Consolas" w:eastAsia="Times New Roman" w:hAnsi="Consolas" w:cs="Times New Roman"/>
+          <w:color w:val="000000"/>
+          <w:sz w:val="21"/>
+          <w:szCs w:val="21"/>
+        </w:rPr>
+        <w:t>    </w:t>
+      </w:r>
+      <w:r>
+        <w:rPr>
+          <w:rFonts w:ascii="Consolas" w:eastAsia="Times New Roman" w:hAnsi="Consolas" w:cs="Times New Roman"/>
+          <w:color w:val="AF00DB"/>
+          <w:sz w:val="21"/>
+          <w:szCs w:val="21"/>
+        </w:rPr>
+        <w:t>if</w:t>
+      </w:r>
+      <w:r>
+        <w:rPr>
+          <w:rFonts w:ascii="Consolas" w:eastAsia="Times New Roman" w:hAnsi="Consolas" w:cs="Times New Roman"/>
+          <w:color w:val="000000"/>
+          <w:sz w:val="21"/>
+          <w:szCs w:val="21"/>
+        </w:rPr>
+        <w:t> (</w:t>
+      </w:r>
+      <w:proofErr w:type="spellStart"/>
+      <w:r>
+        <w:rPr>
+          <w:rFonts w:ascii="Consolas" w:eastAsia="Times New Roman" w:hAnsi="Consolas" w:cs="Times New Roman"/>
+          <w:color w:val="001080"/>
+          <w:sz w:val="21"/>
+          <w:szCs w:val="21"/>
+        </w:rPr>
+        <w:t>set_res</w:t>
+      </w:r>
+      <w:proofErr w:type="spellEnd"/>
+      <w:r>
+        <w:rPr>
+          <w:rFonts w:ascii="Consolas" w:eastAsia="Times New Roman" w:hAnsi="Consolas" w:cs="Times New Roman"/>
+          <w:color w:val="000000"/>
+          <w:sz w:val="21"/>
+          <w:szCs w:val="21"/>
+        </w:rPr>
+        <w:t> &lt; </w:t>
+      </w:r>
+      <w:r>
+        <w:rPr>
+          <w:rFonts w:ascii="Consolas" w:eastAsia="Times New Roman" w:hAnsi="Consolas" w:cs="Times New Roman"/>
+          <w:color w:val="098658"/>
+          <w:sz w:val="21"/>
+          <w:szCs w:val="21"/>
+        </w:rPr>
+        <w:t>0</w:t>
+      </w:r>
+      <w:r>
+        <w:rPr>
+          <w:rFonts w:ascii="Consolas" w:eastAsia="Times New Roman" w:hAnsi="Consolas" w:cs="Times New Roman"/>
+          <w:color w:val="000000"/>
+          <w:sz w:val="21"/>
+          <w:szCs w:val="21"/>
+        </w:rPr>
+        <w:t>)</w:t>
+      </w:r>
+    </w:p>
+    <w:p>
+      <w:pPr>
+        <w:shd w:val="clear" w:color="auto" w:fill="FFFFFF"/>
+        <w:spacing w:after="0" w:line="285" w:lineRule="atLeast"/>
+        <w:rPr>
+          <w:rFonts w:ascii="Consolas" w:eastAsia="Times New Roman" w:hAnsi="Consolas" w:cs="Times New Roman"/>
+          <w:color w:val="000000"/>
+          <w:sz w:val="21"/>
+          <w:szCs w:val="21"/>
+        </w:rPr>
+      </w:pPr>
+      <w:r>
+        <w:rPr>
+          <w:rFonts w:ascii="Consolas" w:eastAsia="Times New Roman" w:hAnsi="Consolas" w:cs="Times New Roman"/>
+          <w:color w:val="000000"/>
+          <w:sz w:val="21"/>
+          <w:szCs w:val="21"/>
+        </w:rPr>
+        <w:t>        </w:t>
+      </w:r>
+      <w:proofErr w:type="gramStart"/>
+      <w:r>
+        <w:rPr>
+          <w:rFonts w:ascii="Consolas" w:eastAsia="Times New Roman" w:hAnsi="Consolas" w:cs="Times New Roman"/>
+          <w:color w:val="267F99"/>
+          <w:sz w:val="21"/>
+          <w:szCs w:val="21"/>
+        </w:rPr>
+        <w:t>std</w:t>
+      </w:r>
+      <w:r>
+        <w:rPr>
+          <w:rFonts w:ascii="Consolas" w:eastAsia="Times New Roman" w:hAnsi="Consolas" w:cs="Times New Roman"/>
+          <w:color w:val="000000"/>
+          <w:sz w:val="21"/>
+          <w:szCs w:val="21"/>
+        </w:rPr>
+        <w:t>::</w:t>
+      </w:r>
+      <w:proofErr w:type="gramEnd"/>
+      <w:r>
+        <w:rPr>
+          <w:rFonts w:ascii="Consolas" w:eastAsia="Times New Roman" w:hAnsi="Consolas" w:cs="Times New Roman"/>
+          <w:color w:val="001080"/>
+          <w:sz w:val="21"/>
+          <w:szCs w:val="21"/>
+        </w:rPr>
+        <w:t>cerr</w:t>
+      </w:r>
+      <w:r>
+        <w:rPr>
+          <w:rFonts w:ascii="Consolas" w:eastAsia="Times New Roman" w:hAnsi="Consolas" w:cs="Times New Roman"/>
+          <w:color w:val="000000"/>
+          <w:sz w:val="21"/>
+          <w:szCs w:val="21"/>
+        </w:rPr>
+        <w:t> </w:t>
+      </w:r>
+      <w:r>
+        <w:rPr>
+          <w:rFonts w:ascii="Consolas" w:eastAsia="Times New Roman" w:hAnsi="Consolas" w:cs="Times New Roman"/>
+          <w:color w:val="795E26"/>
+          <w:sz w:val="21"/>
+          <w:szCs w:val="21"/>
+        </w:rPr>
+        <w:t>&lt;&lt;</w:t>
+      </w:r>
+      <w:r>
+        <w:rPr>
+          <w:rFonts w:ascii="Consolas" w:eastAsia="Times New Roman" w:hAnsi="Consolas" w:cs="Times New Roman"/>
+          <w:color w:val="000000"/>
+          <w:sz w:val="21"/>
+          <w:szCs w:val="21"/>
+        </w:rPr>
+        <w:t> </w:t>
+      </w:r>
+      <w:r>
+        <w:rPr>
+          <w:rFonts w:ascii="Consolas" w:eastAsia="Times New Roman" w:hAnsi="Consolas" w:cs="Times New Roman"/>
+          <w:color w:val="A31515"/>
+          <w:sz w:val="21"/>
+          <w:szCs w:val="21"/>
+        </w:rPr>
+        <w:t>"Error disabling Nagle's algorithm via setting socket option for TCP_NODELAY!"</w:t>
+      </w:r>
+    </w:p>
+    <w:p>
+      <w:pPr>
+        <w:shd w:val="clear" w:color="auto" w:fill="FFFFFF"/>
+        <w:spacing w:after="0" w:line="285" w:lineRule="atLeast"/>
+        <w:rPr>
+          <w:rFonts w:ascii="Consolas" w:eastAsia="Times New Roman" w:hAnsi="Consolas" w:cs="Times New Roman"/>
+          <w:color w:val="000000"/>
+          <w:sz w:val="21"/>
+          <w:szCs w:val="21"/>
+        </w:rPr>
+      </w:pPr>
+      <w:r>
+        <w:rPr>
+          <w:rFonts w:ascii="Consolas" w:eastAsia="Times New Roman" w:hAnsi="Consolas" w:cs="Times New Roman"/>
+          <w:color w:val="000000"/>
+          <w:sz w:val="21"/>
+          <w:szCs w:val="21"/>
+        </w:rPr>
+        <w:t>                  </w:t>
+      </w:r>
+      <w:r>
+        <w:rPr>
+          <w:rFonts w:ascii="Consolas" w:eastAsia="Times New Roman" w:hAnsi="Consolas" w:cs="Times New Roman"/>
+          <w:color w:val="795E26"/>
+          <w:sz w:val="21"/>
+          <w:szCs w:val="21"/>
+        </w:rPr>
+        <w:t>&lt;&lt;</w:t>
+      </w:r>
+      <w:r>
+        <w:rPr>
+          <w:rFonts w:ascii="Consolas" w:eastAsia="Times New Roman" w:hAnsi="Consolas" w:cs="Times New Roman"/>
+          <w:color w:val="000000"/>
+          <w:sz w:val="21"/>
+          <w:szCs w:val="21"/>
+        </w:rPr>
+        <w:t> </w:t>
+      </w:r>
+      <w:proofErr w:type="spellStart"/>
+      <w:r>
+        <w:rPr>
+          <w:rFonts w:ascii="Consolas" w:eastAsia="Times New Roman" w:hAnsi="Consolas" w:cs="Times New Roman"/>
+          <w:color w:val="795E26"/>
+          <w:sz w:val="21"/>
+          <w:szCs w:val="21"/>
+        </w:rPr>
+        <w:t>strerror</w:t>
+      </w:r>
+      <w:proofErr w:type="spellEnd"/>
+      <w:r>
+        <w:rPr>
+          <w:rFonts w:ascii="Consolas" w:eastAsia="Times New Roman" w:hAnsi="Consolas" w:cs="Times New Roman"/>
+          <w:color w:val="000000"/>
+          <w:sz w:val="21"/>
+          <w:szCs w:val="21"/>
+        </w:rPr>
+        <w:t>(</w:t>
+      </w:r>
+      <w:proofErr w:type="spellStart"/>
+      <w:r>
+        <w:rPr>
+          <w:rFonts w:ascii="Consolas" w:eastAsia="Times New Roman" w:hAnsi="Consolas" w:cs="Times New Roman"/>
+          <w:color w:val="0000FF"/>
+          <w:sz w:val="21"/>
+          <w:szCs w:val="21"/>
+        </w:rPr>
+        <w:t>errno</w:t>
+      </w:r>
+      <w:proofErr w:type="spellEnd"/>
+      <w:r>
+        <w:rPr>
+          <w:rFonts w:ascii="Consolas" w:eastAsia="Times New Roman" w:hAnsi="Consolas" w:cs="Times New Roman"/>
+          <w:color w:val="000000"/>
+          <w:sz w:val="21"/>
+          <w:szCs w:val="21"/>
+        </w:rPr>
+        <w:t>) </w:t>
+      </w:r>
+      <w:r>
+        <w:rPr>
+          <w:rFonts w:ascii="Consolas" w:eastAsia="Times New Roman" w:hAnsi="Consolas" w:cs="Times New Roman"/>
+          <w:color w:val="795E26"/>
+          <w:sz w:val="21"/>
+          <w:szCs w:val="21"/>
+        </w:rPr>
+        <w:t>&lt;&lt;</w:t>
+      </w:r>
+      <w:r>
+        <w:rPr>
+          <w:rFonts w:ascii="Consolas" w:eastAsia="Times New Roman" w:hAnsi="Consolas" w:cs="Times New Roman"/>
+          <w:color w:val="000000"/>
+          <w:sz w:val="21"/>
+          <w:szCs w:val="21"/>
+        </w:rPr>
+        <w:t> </w:t>
+      </w:r>
+      <w:proofErr w:type="gramStart"/>
+      <w:r>
+        <w:rPr>
+          <w:rFonts w:ascii="Consolas" w:eastAsia="Times New Roman" w:hAnsi="Consolas" w:cs="Times New Roman"/>
+          <w:color w:val="267F99"/>
+          <w:sz w:val="21"/>
+          <w:szCs w:val="21"/>
+        </w:rPr>
+        <w:t>std</w:t>
+      </w:r>
+      <w:r>
+        <w:rPr>
+          <w:rFonts w:ascii="Consolas" w:eastAsia="Times New Roman" w:hAnsi="Consolas" w:cs="Times New Roman"/>
+          <w:color w:val="000000"/>
+          <w:sz w:val="21"/>
+          <w:szCs w:val="21"/>
+        </w:rPr>
+        <w:t>::</w:t>
+      </w:r>
+      <w:proofErr w:type="spellStart"/>
+      <w:proofErr w:type="gramEnd"/>
+      <w:r>
+        <w:rPr>
+          <w:rFonts w:ascii="Consolas" w:eastAsia="Times New Roman" w:hAnsi="Consolas" w:cs="Times New Roman"/>
+          <w:color w:val="795E26"/>
+          <w:sz w:val="21"/>
+          <w:szCs w:val="21"/>
+        </w:rPr>
+        <w:t>endl</w:t>
+      </w:r>
+      <w:proofErr w:type="spellEnd"/>
+      <w:r>
+        <w:rPr>
+          <w:rFonts w:ascii="Consolas" w:eastAsia="Times New Roman" w:hAnsi="Consolas" w:cs="Times New Roman"/>
+          <w:color w:val="000000"/>
+          <w:sz w:val="21"/>
+          <w:szCs w:val="21"/>
+        </w:rPr>
+        <w:t>;</w:t>
+      </w:r>
+    </w:p>
+    <w:p>
+      <w:pPr>
+        <w:shd w:val="clear" w:color="auto" w:fill="FFFFFF"/>
+        <w:spacing w:after="0" w:line="285" w:lineRule="atLeast"/>
+        <w:rPr>
+          <w:rFonts w:ascii="Consolas" w:eastAsia="Times New Roman" w:hAnsi="Consolas" w:cs="Times New Roman"/>
+          <w:color w:val="000000"/>
+          <w:sz w:val="21"/>
+          <w:szCs w:val="21"/>
+        </w:rPr>
+      </w:pPr>
+      <w:r>
+        <w:rPr>
+          <w:rFonts w:ascii="Consolas" w:eastAsia="Times New Roman" w:hAnsi="Consolas" w:cs="Times New Roman"/>
+          <w:color w:val="000000"/>
+          <w:sz w:val="21"/>
+          <w:szCs w:val="21"/>
+        </w:rPr>
+        <w:t>}</w:t>
+      </w:r>
+    </w:p>
+    <w:p>
+      <w:pPr>
+        <w:pStyle w:val="ListParagraph"/>
+        <w:jc w:val="both"/>
+      </w:pPr>
+    </w:p>
+    <w:p>
+      <w:pPr>
+        <w:pStyle w:val="ListParagraph"/>
+        <w:jc w:val="both"/>
+      </w:pPr>
+    </w:p>
+    <w:p>
+      <w:pPr>
+        <w:pStyle w:val="ListParagraph"/>
+        <w:jc w:val="both"/>
       </w:pPr>
       <w:r>
         <w:t xml:space="preserve">Not much of a difference is observed because of the small payload sent and the communication taking place on LAN. I tested locally on my machine </w:t>
@@ -111,6 +1025,7 @@
     <w:p>
       <w:pPr>
         <w:pStyle w:val="ListParagraph"/>
+        <w:jc w:val="both"/>
       </w:pPr>
       <w:r>
         <w:t xml:space="preserve">Theoretically, what disabling Nagle’s algorithm does is allow us to stream data like video or play multi-player video games with less lag. </w:t>
@@ -119,11 +1034,13 @@
     <w:p>
       <w:pPr>
         <w:pStyle w:val="ListParagraph"/>
-      </w:pPr>
-    </w:p>
-    <w:p>
-      <w:pPr>
-        <w:pStyle w:val="ListParagraph"/>
+        <w:jc w:val="both"/>
+      </w:pPr>
+    </w:p>
+    <w:p>
+      <w:pPr>
+        <w:pStyle w:val="ListParagraph"/>
+        <w:jc w:val="both"/>
       </w:pPr>
       <w:r>
         <w:t>D</w:t>
@@ -203,6 +1120,7 @@
     <w:p>
       <w:pPr>
         <w:pStyle w:val="ListParagraph"/>
+        <w:jc w:val="both"/>
       </w:pPr>
     </w:p>
     <w:p>
@@ -212,6 +1130,7 @@
           <w:ilvl w:val="0"/>
           <w:numId w:val="1"/>
         </w:numPr>
+        <w:jc w:val="both"/>
       </w:pPr>
       <w:r>
         <w:t xml:space="preserve">(5 + 7 + 8 = 20 pts) This problem is pertaining to </w:t>
@@ -232,6 +1151,7 @@
           <w:ilvl w:val="1"/>
           <w:numId w:val="1"/>
         </w:numPr>
+        <w:jc w:val="both"/>
       </w:pPr>
       <w:r>
         <w:t xml:space="preserve">(1) Can a thread still exist if the thread that creates it terminates by calling </w:t>
@@ -257,12 +1177,14 @@
       <w:pPr>
         <w:pStyle w:val="ListParagraph"/>
         <w:ind w:left="1440"/>
-      </w:pPr>
-    </w:p>
-    <w:p>
-      <w:pPr>
-        <w:pStyle w:val="ListParagraph"/>
-        <w:ind w:left="1440"/>
+        <w:jc w:val="both"/>
+      </w:pPr>
+    </w:p>
+    <w:p>
+      <w:pPr>
+        <w:pStyle w:val="ListParagraph"/>
+        <w:ind w:left="1440"/>
+        <w:jc w:val="both"/>
       </w:pPr>
       <w:r>
         <w:t xml:space="preserve">Yes, that is one of the intents of the </w:t>
@@ -312,12 +1234,14 @@
       <w:pPr>
         <w:pStyle w:val="ListParagraph"/>
         <w:ind w:left="1440"/>
-      </w:pPr>
-    </w:p>
-    <w:p>
-      <w:pPr>
-        <w:pStyle w:val="ListParagraph"/>
-        <w:ind w:left="1440"/>
+        <w:jc w:val="both"/>
+      </w:pPr>
+    </w:p>
+    <w:p>
+      <w:pPr>
+        <w:pStyle w:val="ListParagraph"/>
+        <w:ind w:left="1440"/>
+        <w:jc w:val="both"/>
       </w:pPr>
       <w:r>
         <w:t xml:space="preserve">Here is what it looks like: </w:t>
@@ -328,6 +1252,7 @@
         <w:pStyle w:val="ListParagraph"/>
         <w:keepNext/>
         <w:ind w:left="1440"/>
+        <w:jc w:val="both"/>
       </w:pPr>
       <w:r>
         <w:lastRenderedPageBreak/>
@@ -372,6 +1297,7 @@
       <w:pPr>
         <w:pStyle w:val="Caption"/>
         <w:ind w:left="720" w:firstLine="720"/>
+        <w:jc w:val="both"/>
       </w:pPr>
       <w:r>
         <w:t xml:space="preserve">Figure </w:t>
@@ -408,12 +1334,14 @@
       <w:pPr>
         <w:pStyle w:val="ListParagraph"/>
         <w:ind w:left="1440"/>
-      </w:pPr>
-    </w:p>
-    <w:p>
-      <w:pPr>
-        <w:pStyle w:val="ListParagraph"/>
-        <w:ind w:left="1440"/>
+        <w:jc w:val="both"/>
+      </w:pPr>
+    </w:p>
+    <w:p>
+      <w:pPr>
+        <w:pStyle w:val="ListParagraph"/>
+        <w:ind w:left="1440"/>
+        <w:jc w:val="both"/>
       </w:pPr>
       <w:r>
         <w:t xml:space="preserve">The other threads continue while main terminates (we do not see the for-loop in </w:t>
@@ -431,6 +1359,7 @@
       <w:pPr>
         <w:pStyle w:val="ListParagraph"/>
         <w:ind w:left="1440"/>
+        <w:jc w:val="both"/>
       </w:pPr>
     </w:p>
     <w:p>
@@ -440,6 +1369,7 @@
           <w:ilvl w:val="1"/>
           <w:numId w:val="1"/>
         </w:numPr>
+        <w:jc w:val="both"/>
       </w:pPr>
       <w:r>
         <w:t xml:space="preserve">(2) Can a detached thread still exist if the main thread of the whole process terminates by calling exit function? </w:t>
@@ -449,12 +1379,14 @@
       <w:pPr>
         <w:pStyle w:val="ListParagraph"/>
         <w:ind w:left="1440"/>
-      </w:pPr>
-    </w:p>
-    <w:p>
-      <w:pPr>
-        <w:pStyle w:val="ListParagraph"/>
-        <w:ind w:left="1440"/>
+        <w:jc w:val="both"/>
+      </w:pPr>
+    </w:p>
+    <w:p>
+      <w:pPr>
+        <w:pStyle w:val="ListParagraph"/>
+        <w:ind w:left="1440"/>
+        <w:jc w:val="both"/>
       </w:pPr>
       <w:r>
         <w:t xml:space="preserve">Detaching a thread does not permit it to continue existing past process termination of the main thread. Calling </w:t>
@@ -488,6 +1420,7 @@
       <w:pPr>
         <w:pStyle w:val="ListParagraph"/>
         <w:ind w:left="1440"/>
+        <w:jc w:val="both"/>
       </w:pPr>
     </w:p>
     <w:p>
@@ -495,8 +1428,10 @@
         <w:pStyle w:val="ListParagraph"/>
         <w:keepNext/>
         <w:ind w:left="1440"/>
-      </w:pPr>
-      <w:r>
+        <w:jc w:val="both"/>
+      </w:pPr>
+      <w:r>
+        <w:lastRenderedPageBreak/>
         <w:drawing>
           <wp:inline distT="0" distB="0" distL="0" distR="0" wp14:anchorId="1759D385" wp14:editId="199AEFF0">
             <wp:extent cx="4724400" cy="904501"/>
@@ -538,6 +1473,7 @@
       <w:pPr>
         <w:pStyle w:val="Caption"/>
         <w:ind w:left="720" w:firstLine="720"/>
+        <w:jc w:val="both"/>
       </w:pPr>
       <w:r>
         <w:t xml:space="preserve">Figure </w:t>
@@ -566,6 +1502,7 @@
       <w:pPr>
         <w:pStyle w:val="ListParagraph"/>
         <w:ind w:left="1440"/>
+        <w:jc w:val="both"/>
       </w:pPr>
       <w:r>
         <w:t xml:space="preserve">We do not see any printouts here, from either main or the threads it launched. </w:t>
@@ -575,24 +1512,28 @@
       <w:pPr>
         <w:pStyle w:val="ListParagraph"/>
         <w:ind w:left="1440"/>
-      </w:pPr>
-    </w:p>
-    <w:p>
-      <w:pPr>
-        <w:pStyle w:val="ListParagraph"/>
-        <w:ind w:left="1440"/>
-      </w:pPr>
-    </w:p>
-    <w:p>
-      <w:pPr>
-        <w:pStyle w:val="ListParagraph"/>
-        <w:ind w:left="1440"/>
-      </w:pPr>
-    </w:p>
-    <w:p>
-      <w:pPr>
-        <w:pStyle w:val="ListParagraph"/>
-        <w:ind w:left="1440"/>
+        <w:jc w:val="both"/>
+      </w:pPr>
+    </w:p>
+    <w:p>
+      <w:pPr>
+        <w:pStyle w:val="ListParagraph"/>
+        <w:ind w:left="1440"/>
+        <w:jc w:val="both"/>
+      </w:pPr>
+    </w:p>
+    <w:p>
+      <w:pPr>
+        <w:pStyle w:val="ListParagraph"/>
+        <w:ind w:left="1440"/>
+        <w:jc w:val="both"/>
+      </w:pPr>
+    </w:p>
+    <w:p>
+      <w:pPr>
+        <w:pStyle w:val="ListParagraph"/>
+        <w:ind w:left="1440"/>
+        <w:jc w:val="both"/>
       </w:pPr>
     </w:p>
     <w:p>
@@ -602,9 +1543,9 @@
           <w:ilvl w:val="1"/>
           <w:numId w:val="1"/>
         </w:numPr>
-      </w:pPr>
-      <w:r>
-        <w:lastRenderedPageBreak/>
+        <w:jc w:val="both"/>
+      </w:pPr>
+      <w:r>
         <w:t xml:space="preserve">(3) Will the process </w:t>
       </w:r>
       <w:proofErr w:type="gramStart"/>
@@ -620,12 +1561,14 @@
       <w:pPr>
         <w:pStyle w:val="ListParagraph"/>
         <w:ind w:left="1440"/>
-      </w:pPr>
-    </w:p>
-    <w:p>
-      <w:pPr>
-        <w:pStyle w:val="ListParagraph"/>
-        <w:ind w:left="1440"/>
+        <w:jc w:val="both"/>
+      </w:pPr>
+    </w:p>
+    <w:p>
+      <w:pPr>
+        <w:pStyle w:val="ListParagraph"/>
+        <w:ind w:left="1440"/>
+        <w:jc w:val="both"/>
       </w:pPr>
       <w:r>
         <w:t xml:space="preserve">Yes; I tested this and if </w:t>
@@ -666,6 +1609,7 @@
         <w:pStyle w:val="ListParagraph"/>
         <w:keepNext/>
         <w:ind w:left="1440"/>
+        <w:jc w:val="both"/>
       </w:pPr>
       <w:r>
         <w:drawing>
@@ -709,6 +1653,7 @@
       <w:pPr>
         <w:pStyle w:val="Caption"/>
         <w:ind w:left="720" w:firstLine="720"/>
+        <w:jc w:val="both"/>
       </w:pPr>
       <w:r>
         <w:t xml:space="preserve">Figure </w:t>
@@ -737,12 +1682,14 @@
       <w:pPr>
         <w:pStyle w:val="ListParagraph"/>
         <w:ind w:left="1440"/>
-      </w:pPr>
-    </w:p>
-    <w:p>
-      <w:pPr>
-        <w:pStyle w:val="ListParagraph"/>
-        <w:ind w:left="1440"/>
+        <w:jc w:val="both"/>
+      </w:pPr>
+    </w:p>
+    <w:p>
+      <w:pPr>
+        <w:pStyle w:val="ListParagraph"/>
+        <w:ind w:left="1440"/>
+        <w:jc w:val="both"/>
       </w:pPr>
     </w:p>
     <w:p>
@@ -752,8 +1699,10 @@
           <w:ilvl w:val="1"/>
           <w:numId w:val="1"/>
         </w:numPr>
-      </w:pPr>
-      <w:r>
+        <w:jc w:val="both"/>
+      </w:pPr>
+      <w:r>
+        <w:lastRenderedPageBreak/>
         <w:t xml:space="preserve">(4) Can the original process </w:t>
       </w:r>
       <w:proofErr w:type="gramStart"/>
@@ -769,12 +1718,14 @@
       <w:pPr>
         <w:pStyle w:val="ListParagraph"/>
         <w:ind w:left="1440"/>
-      </w:pPr>
-    </w:p>
-    <w:p>
-      <w:pPr>
-        <w:pStyle w:val="ListParagraph"/>
-        <w:ind w:left="1440"/>
+        <w:jc w:val="both"/>
+      </w:pPr>
+    </w:p>
+    <w:p>
+      <w:pPr>
+        <w:pStyle w:val="ListParagraph"/>
+        <w:ind w:left="1440"/>
+        <w:jc w:val="both"/>
       </w:pPr>
       <w:r>
         <w:t xml:space="preserve">Yes, it appears so. Detaching a thread and then calling </w:t>
@@ -792,6 +1743,7 @@
       <w:pPr>
         <w:pStyle w:val="ListParagraph"/>
         <w:ind w:left="1440"/>
+        <w:jc w:val="both"/>
       </w:pPr>
     </w:p>
     <w:p>
@@ -799,12 +1751,12 @@
         <w:pStyle w:val="ListParagraph"/>
         <w:keepNext/>
         <w:ind w:left="1440"/>
+        <w:jc w:val="both"/>
       </w:pPr>
       <w:r>
         <w:rPr>
           <w:noProof/>
         </w:rPr>
-        <w:lastRenderedPageBreak/>
         <w:drawing>
           <wp:inline distT="0" distB="0" distL="0" distR="0" wp14:anchorId="7B38E39E" wp14:editId="62822084">
             <wp:extent cx="4976942" cy="3409950"/>
@@ -846,6 +1798,7 @@
       <w:pPr>
         <w:pStyle w:val="Caption"/>
         <w:ind w:left="720" w:firstLine="720"/>
+        <w:jc w:val="both"/>
       </w:pPr>
       <w:r>
         <w:t xml:space="preserve">Figure </w:t>
@@ -874,6 +1827,7 @@
       <w:pPr>
         <w:pStyle w:val="ListParagraph"/>
         <w:ind w:left="1440"/>
+        <w:jc w:val="both"/>
       </w:pPr>
       <w:r>
         <w:t xml:space="preserve">We see output from main and from the thread before it was detached but no output from the thread once it’s detached and </w:t>
@@ -891,6 +1845,7 @@
       <w:pPr>
         <w:pStyle w:val="ListParagraph"/>
         <w:ind w:left="1440"/>
+        <w:jc w:val="both"/>
       </w:pPr>
     </w:p>
     <w:p>
@@ -900,6 +1855,7 @@
           <w:ilvl w:val="1"/>
           <w:numId w:val="1"/>
         </w:numPr>
+        <w:jc w:val="both"/>
       </w:pPr>
       <w:r>
         <w:t>(5) Can the process still continue if the main thread terminates normally (</w:t>
@@ -919,12 +1875,14 @@
       <w:pPr>
         <w:pStyle w:val="ListParagraph"/>
         <w:ind w:left="1440"/>
-      </w:pPr>
-    </w:p>
-    <w:p>
-      <w:pPr>
-        <w:pStyle w:val="ListParagraph"/>
-        <w:ind w:left="1440"/>
+        <w:jc w:val="both"/>
+      </w:pPr>
+    </w:p>
+    <w:p>
+      <w:pPr>
+        <w:pStyle w:val="ListParagraph"/>
+        <w:ind w:left="1440"/>
+        <w:jc w:val="both"/>
       </w:pPr>
       <w:r>
         <w:t xml:space="preserve">No, the main thread will die when its process returns from the main function, regardless of whether it is detached or not. </w:t>
@@ -934,89 +1892,14 @@
       <w:pPr>
         <w:pStyle w:val="ListParagraph"/>
         <w:ind w:left="1440"/>
-      </w:pPr>
-    </w:p>
-    <w:p>
-      <w:pPr>
-        <w:pStyle w:val="ListParagraph"/>
-        <w:ind w:left="1440"/>
-      </w:pPr>
-    </w:p>
-    <w:p>
-      <w:pPr>
-        <w:pStyle w:val="ListParagraph"/>
-        <w:ind w:left="1440"/>
-      </w:pPr>
-    </w:p>
-    <w:p>
-      <w:pPr>
-        <w:pStyle w:val="ListParagraph"/>
-        <w:ind w:left="1440"/>
-      </w:pPr>
-    </w:p>
-    <w:p>
-      <w:pPr>
-        <w:pStyle w:val="ListParagraph"/>
-        <w:ind w:left="1440"/>
-      </w:pPr>
-    </w:p>
-    <w:p>
-      <w:pPr>
-        <w:pStyle w:val="ListParagraph"/>
-        <w:ind w:left="1440"/>
-      </w:pPr>
-    </w:p>
-    <w:p>
-      <w:pPr>
-        <w:pStyle w:val="ListParagraph"/>
-        <w:ind w:left="1440"/>
-      </w:pPr>
-    </w:p>
-    <w:p>
-      <w:pPr>
-        <w:pStyle w:val="ListParagraph"/>
-        <w:ind w:left="1440"/>
-      </w:pPr>
-    </w:p>
-    <w:p>
-      <w:pPr>
-        <w:pStyle w:val="ListParagraph"/>
-        <w:ind w:left="1440"/>
-      </w:pPr>
-    </w:p>
-    <w:p>
-      <w:pPr>
-        <w:pStyle w:val="ListParagraph"/>
-        <w:ind w:left="1440"/>
-      </w:pPr>
-    </w:p>
-    <w:p>
-      <w:pPr>
-        <w:pStyle w:val="ListParagraph"/>
-        <w:ind w:left="1440"/>
-      </w:pPr>
-    </w:p>
-    <w:p>
-      <w:pPr>
-        <w:pStyle w:val="ListParagraph"/>
-        <w:ind w:left="1440"/>
-      </w:pPr>
-    </w:p>
-    <w:p>
-      <w:pPr>
-        <w:pStyle w:val="ListParagraph"/>
-        <w:ind w:left="1440"/>
-      </w:pPr>
-    </w:p>
-    <w:p>
-      <w:pPr>
-        <w:pStyle w:val="ListParagraph"/>
-        <w:ind w:left="1440"/>
-      </w:pPr>
-    </w:p>
-    <w:p>
-      <w:r>
-        <w:lastRenderedPageBreak/>
+        <w:jc w:val="both"/>
+      </w:pPr>
+    </w:p>
+    <w:p>
+      <w:pPr>
+        <w:jc w:val="both"/>
+      </w:pPr>
+      <w:r>
         <w:tab/>
       </w:r>
       <w:r>
@@ -1061,6 +1944,7 @@
                 <w:tab w:val="left" w:pos="13740"/>
                 <w:tab w:val="left" w:pos="14656"/>
               </w:tabs>
+              <w:jc w:val="both"/>
               <w:textAlignment w:val="baseline"/>
               <w:rPr>
                 <w:rFonts w:ascii="Courier New" w:eastAsia="Times New Roman" w:hAnsi="Courier New" w:cs="Courier New"/>
@@ -1099,6 +1983,7 @@
                 <w:tab w:val="left" w:pos="13740"/>
                 <w:tab w:val="left" w:pos="14656"/>
               </w:tabs>
+              <w:jc w:val="both"/>
               <w:textAlignment w:val="baseline"/>
               <w:rPr>
                 <w:rFonts w:ascii="Courier New" w:eastAsia="Times New Roman" w:hAnsi="Courier New" w:cs="Courier New"/>
@@ -1137,6 +2022,7 @@
                 <w:tab w:val="left" w:pos="13740"/>
                 <w:tab w:val="left" w:pos="14656"/>
               </w:tabs>
+              <w:jc w:val="both"/>
               <w:textAlignment w:val="baseline"/>
               <w:rPr>
                 <w:rFonts w:ascii="Courier New" w:eastAsia="Times New Roman" w:hAnsi="Courier New" w:cs="Courier New"/>
@@ -1175,6 +2061,7 @@
                 <w:tab w:val="left" w:pos="13740"/>
                 <w:tab w:val="left" w:pos="14656"/>
               </w:tabs>
+              <w:jc w:val="both"/>
               <w:textAlignment w:val="baseline"/>
               <w:rPr>
                 <w:rFonts w:ascii="Courier New" w:eastAsia="Times New Roman" w:hAnsi="Courier New" w:cs="Courier New"/>
@@ -1213,6 +2100,7 @@
                 <w:tab w:val="left" w:pos="13740"/>
                 <w:tab w:val="left" w:pos="14656"/>
               </w:tabs>
+              <w:jc w:val="both"/>
               <w:textAlignment w:val="baseline"/>
               <w:rPr>
                 <w:rFonts w:ascii="Courier New" w:eastAsia="Times New Roman" w:hAnsi="Courier New" w:cs="Courier New"/>
@@ -1242,6 +2130,7 @@
                 <w:tab w:val="left" w:pos="13740"/>
                 <w:tab w:val="left" w:pos="14656"/>
               </w:tabs>
+              <w:jc w:val="both"/>
               <w:textAlignment w:val="baseline"/>
               <w:rPr>
                 <w:rFonts w:ascii="Courier New" w:eastAsia="Times New Roman" w:hAnsi="Courier New" w:cs="Courier New"/>
@@ -1320,6 +2209,7 @@
                 <w:tab w:val="left" w:pos="13740"/>
                 <w:tab w:val="left" w:pos="14656"/>
               </w:tabs>
+              <w:jc w:val="both"/>
               <w:textAlignment w:val="baseline"/>
               <w:rPr>
                 <w:rFonts w:ascii="Courier New" w:eastAsia="Times New Roman" w:hAnsi="Courier New" w:cs="Courier New"/>
@@ -1427,6 +2317,7 @@
                 <w:tab w:val="left" w:pos="13740"/>
                 <w:tab w:val="left" w:pos="14656"/>
               </w:tabs>
+              <w:jc w:val="both"/>
               <w:textAlignment w:val="baseline"/>
               <w:rPr>
                 <w:rFonts w:ascii="Courier New" w:eastAsia="Times New Roman" w:hAnsi="Courier New" w:cs="Courier New"/>
@@ -1554,6 +2445,7 @@
                 <w:tab w:val="left" w:pos="13740"/>
                 <w:tab w:val="left" w:pos="14656"/>
               </w:tabs>
+              <w:jc w:val="both"/>
               <w:textAlignment w:val="baseline"/>
               <w:rPr>
                 <w:rFonts w:ascii="Courier New" w:eastAsia="Times New Roman" w:hAnsi="Courier New" w:cs="Courier New"/>
@@ -1592,6 +2484,7 @@
                 <w:tab w:val="left" w:pos="13740"/>
                 <w:tab w:val="left" w:pos="14656"/>
               </w:tabs>
+              <w:jc w:val="both"/>
               <w:textAlignment w:val="baseline"/>
               <w:rPr>
                 <w:rFonts w:ascii="Courier New" w:eastAsia="Times New Roman" w:hAnsi="Courier New" w:cs="Courier New"/>
@@ -1621,6 +2514,7 @@
                 <w:tab w:val="left" w:pos="13740"/>
                 <w:tab w:val="left" w:pos="14656"/>
               </w:tabs>
+              <w:jc w:val="both"/>
               <w:textAlignment w:val="baseline"/>
               <w:rPr>
                 <w:rFonts w:ascii="Courier New" w:eastAsia="Times New Roman" w:hAnsi="Courier New" w:cs="Courier New"/>
@@ -1679,6 +2573,7 @@
                 <w:tab w:val="left" w:pos="13740"/>
                 <w:tab w:val="left" w:pos="14656"/>
               </w:tabs>
+              <w:jc w:val="both"/>
               <w:textAlignment w:val="baseline"/>
               <w:rPr>
                 <w:rFonts w:ascii="Courier New" w:eastAsia="Times New Roman" w:hAnsi="Courier New" w:cs="Courier New"/>
@@ -1717,6 +2612,7 @@
                 <w:tab w:val="left" w:pos="13740"/>
                 <w:tab w:val="left" w:pos="14656"/>
               </w:tabs>
+              <w:jc w:val="both"/>
               <w:textAlignment w:val="baseline"/>
               <w:rPr>
                 <w:rFonts w:ascii="Courier New" w:eastAsia="Times New Roman" w:hAnsi="Courier New" w:cs="Courier New"/>
@@ -1795,6 +2691,7 @@
                 <w:tab w:val="left" w:pos="13740"/>
                 <w:tab w:val="left" w:pos="14656"/>
               </w:tabs>
+              <w:jc w:val="both"/>
               <w:textAlignment w:val="baseline"/>
               <w:rPr>
                 <w:rFonts w:ascii="Courier New" w:eastAsia="Times New Roman" w:hAnsi="Courier New" w:cs="Courier New"/>
@@ -1853,6 +2750,7 @@
                 <w:tab w:val="left" w:pos="13740"/>
                 <w:tab w:val="left" w:pos="14656"/>
               </w:tabs>
+              <w:jc w:val="both"/>
               <w:textAlignment w:val="baseline"/>
               <w:rPr>
                 <w:rFonts w:ascii="Courier New" w:eastAsia="Times New Roman" w:hAnsi="Courier New" w:cs="Courier New"/>
@@ -1882,6 +2780,7 @@
                 <w:tab w:val="left" w:pos="13740"/>
                 <w:tab w:val="left" w:pos="14656"/>
               </w:tabs>
+              <w:jc w:val="both"/>
               <w:textAlignment w:val="baseline"/>
               <w:rPr>
                 <w:rFonts w:ascii="Courier New" w:eastAsia="Times New Roman" w:hAnsi="Courier New" w:cs="Courier New"/>
@@ -1940,6 +2839,7 @@
                 <w:tab w:val="left" w:pos="13740"/>
                 <w:tab w:val="left" w:pos="14656"/>
               </w:tabs>
+              <w:jc w:val="both"/>
               <w:textAlignment w:val="baseline"/>
               <w:rPr>
                 <w:rFonts w:ascii="Courier New" w:eastAsia="Times New Roman" w:hAnsi="Courier New" w:cs="Courier New"/>
@@ -1964,6 +2864,7 @@
       <w:pPr>
         <w:keepNext/>
         <w:ind w:left="1440"/>
+        <w:jc w:val="both"/>
       </w:pPr>
       <w:r>
         <w:tab/>
@@ -1971,6 +2872,13 @@
       <w:r>
         <w:tab/>
       </w:r>
+    </w:p>
+    <w:p>
+      <w:pPr>
+        <w:keepNext/>
+        <w:ind w:left="1440"/>
+        <w:jc w:val="both"/>
+      </w:pPr>
       <w:r>
         <w:drawing>
           <wp:inline distT="0" distB="0" distL="0" distR="0" wp14:anchorId="25E238D7" wp14:editId="291BD808">
@@ -2013,6 +2921,7 @@
       <w:pPr>
         <w:pStyle w:val="Caption"/>
         <w:ind w:left="720" w:firstLine="720"/>
+        <w:jc w:val="both"/>
       </w:pPr>
       <w:r>
         <w:t xml:space="preserve">Figure </w:t>
@@ -2034,14 +2943,19 @@
       </w:r>
       <w:proofErr w:type="gramEnd"/>
     </w:p>
-    <w:p/>
-    <w:p>
-      <w:pPr>
-        <w:ind w:left="1440"/>
+    <w:p>
+      <w:pPr>
+        <w:jc w:val="both"/>
+      </w:pPr>
+    </w:p>
+    <w:p>
+      <w:pPr>
+        <w:ind w:left="1440"/>
+        <w:jc w:val="both"/>
         <w:sectPr>
           <w:headerReference w:type="default" r:id="rId13"/>
           <w:footerReference w:type="default" r:id="rId14"/>
-          <w:pgSz w:w="12240" w:h="15840"/>
+          <w:pgSz w:w="15840" w:h="12240" w:orient="landscape"/>
           <w:pgMar w:top="1440" w:right="1440" w:bottom="1440" w:left="1440" w:header="720" w:footer="720" w:gutter="0"/>
           <w:cols w:space="720"/>
           <w:docGrid w:linePitch="360"/>
@@ -2067,19 +2981,19 @@
       </w:r>
       <w:proofErr w:type="gramEnd"/>
       <w:r>
-        <w:t xml:space="preserve">) once the main() function exits. </w:t>
-      </w:r>
-    </w:p>
-    <w:p>
-      <w:pPr>
-        <w:pStyle w:val="ListParagraph"/>
-        <w:ind w:left="1440"/>
-      </w:pPr>
-    </w:p>
-    <w:p>
-      <w:pPr>
-        <w:pStyle w:val="ListParagraph"/>
-        <w:ind w:left="1440"/>
+        <w:t>) once the main() function exits.</w:t>
+      </w:r>
+    </w:p>
+    <w:p>
+      <w:pPr>
+        <w:jc w:val="both"/>
+      </w:pPr>
+    </w:p>
+    <w:p>
+      <w:pPr>
+        <w:pStyle w:val="ListParagraph"/>
+        <w:ind w:left="1440"/>
+        <w:jc w:val="both"/>
       </w:pPr>
     </w:p>
     <w:p>
@@ -2089,6 +3003,7 @@
           <w:ilvl w:val="0"/>
           <w:numId w:val="1"/>
         </w:numPr>
+        <w:jc w:val="both"/>
       </w:pPr>
       <w:r>
         <w:t xml:space="preserve">(15 + 15 = 30 pts) This problem is pertaining the thread-specific data technique discussed in class. </w:t>
@@ -2101,6 +3016,7 @@
           <w:ilvl w:val="1"/>
           <w:numId w:val="1"/>
         </w:numPr>
+        <w:jc w:val="both"/>
       </w:pPr>
       <w:r>
         <w:t xml:space="preserve">(1) Compile and run the thread version of TCP client-server program that uses the thread-safe </w:t>
@@ -2134,6 +3050,97 @@
       <w:pPr>
         <w:pStyle w:val="ListParagraph"/>
         <w:ind w:left="1440"/>
+        <w:jc w:val="both"/>
+      </w:pPr>
+    </w:p>
+    <w:p>
+      <w:pPr>
+        <w:pStyle w:val="ListParagraph"/>
+        <w:ind w:left="1440"/>
+        <w:jc w:val="both"/>
+      </w:pPr>
+      <w:r>
+        <w:t xml:space="preserve">Yes, </w:t>
+      </w:r>
+      <w:r>
+        <w:t>multiple threads use the same key, but get different storage space per thread</w:t>
+      </w:r>
+      <w:r>
+        <w:t xml:space="preserve">. The </w:t>
+      </w:r>
+      <w:proofErr w:type="spellStart"/>
+      <w:r>
+        <w:t>pthread_key_t</w:t>
+      </w:r>
+      <w:proofErr w:type="spellEnd"/>
+      <w:r>
+        <w:t xml:space="preserve"> </w:t>
+      </w:r>
+      <w:proofErr w:type="spellStart"/>
+      <w:r>
+        <w:t>rl_key</w:t>
+      </w:r>
+      <w:proofErr w:type="spellEnd"/>
+      <w:r>
+        <w:t xml:space="preserve"> variable is static, so there is only one of it shared between all instances of a class or threads. </w:t>
+      </w:r>
+    </w:p>
+    <w:p>
+      <w:pPr>
+        <w:pStyle w:val="ListParagraph"/>
+        <w:ind w:left="1440"/>
+        <w:jc w:val="both"/>
+      </w:pPr>
+    </w:p>
+    <w:p>
+      <w:pPr>
+        <w:pStyle w:val="ListParagraph"/>
+        <w:ind w:left="1440"/>
+        <w:jc w:val="both"/>
+      </w:pPr>
+      <w:r>
+        <w:drawing>
+          <wp:inline distT="0" distB="0" distL="0" distR="0" wp14:anchorId="0B966990" wp14:editId="63FE4A70">
+            <wp:extent cx="5200650" cy="1645761"/>
+            <wp:effectExtent l="0" t="0" r="0" b="0"/>
+            <wp:docPr id="9" name="Picture 9" descr="Text&#10;&#10;Description automatically generated"/>
+            <wp:cNvGraphicFramePr>
+              <a:graphicFrameLocks xmlns:a="http://schemas.openxmlformats.org/drawingml/2006/main" noChangeAspect="1"/>
+            </wp:cNvGraphicFramePr>
+            <a:graphic xmlns:a="http://schemas.openxmlformats.org/drawingml/2006/main">
+              <a:graphicData uri="http://schemas.openxmlformats.org/drawingml/2006/picture">
+                <pic:pic xmlns:pic="http://schemas.openxmlformats.org/drawingml/2006/picture">
+                  <pic:nvPicPr>
+                    <pic:cNvPr id="9" name="Picture 9" descr="Text&#10;&#10;Description automatically generated"/>
+                    <pic:cNvPicPr/>
+                  </pic:nvPicPr>
+                  <pic:blipFill>
+                    <a:blip r:embed="rId15"/>
+                    <a:stretch>
+                      <a:fillRect/>
+                    </a:stretch>
+                  </pic:blipFill>
+                  <pic:spPr>
+                    <a:xfrm>
+                      <a:off x="0" y="0"/>
+                      <a:ext cx="5209880" cy="1648682"/>
+                    </a:xfrm>
+                    <a:prstGeom prst="rect">
+                      <a:avLst/>
+                    </a:prstGeom>
+                  </pic:spPr>
+                </pic:pic>
+              </a:graphicData>
+            </a:graphic>
+          </wp:inline>
+        </w:drawing>
+      </w:r>
+    </w:p>
+    <w:p>
+      <w:pPr>
+        <w:pStyle w:val="ListParagraph"/>
+        <w:ind w:left="1440"/>
+        <w:jc w:val="both"/>
       </w:pPr>
     </w:p>
     <w:p>
@@ -2143,6 +3150,7 @@
           <w:ilvl w:val="1"/>
           <w:numId w:val="1"/>
         </w:numPr>
+        <w:jc w:val="both"/>
       </w:pPr>
       <w:r>
         <w:t>(2) Can a thread use more than one thread-specific data item? Modify the program in (1) to demonstrate your answer. Please provide detailed comments explaining the purpose of each thread-related function call</w:t>
@@ -2154,12 +3162,14 @@
     <w:p>
       <w:pPr>
         <w:pStyle w:val="ListParagraph"/>
-      </w:pPr>
-    </w:p>
-    <w:p>
-      <w:pPr>
-        <w:pStyle w:val="ListParagraph"/>
-        <w:ind w:left="1440"/>
+        <w:jc w:val="both"/>
+      </w:pPr>
+    </w:p>
+    <w:p>
+      <w:pPr>
+        <w:pStyle w:val="ListParagraph"/>
+        <w:ind w:left="1440"/>
+        <w:jc w:val="both"/>
       </w:pPr>
       <w:r>
         <w:t>We can create as many thread-specific data items as we want</w:t>
@@ -2181,12 +3191,14 @@
       <w:pPr>
         <w:pStyle w:val="ListParagraph"/>
         <w:ind w:left="1440"/>
-      </w:pPr>
-    </w:p>
-    <w:p>
-      <w:pPr>
-        <w:pStyle w:val="ListParagraph"/>
-        <w:ind w:left="1440"/>
+        <w:jc w:val="both"/>
+      </w:pPr>
+    </w:p>
+    <w:p>
+      <w:pPr>
+        <w:pStyle w:val="ListParagraph"/>
+        <w:ind w:left="1440"/>
+        <w:jc w:val="both"/>
       </w:pPr>
       <w:r>
         <w:t>How to create a thread specific data item? “A</w:t>
@@ -2210,6 +3222,1197 @@
       <w:pPr>
         <w:pStyle w:val="ListParagraph"/>
         <w:ind w:left="1440"/>
+        <w:jc w:val="both"/>
+      </w:pPr>
+    </w:p>
+    <w:p>
+      <w:pPr>
+        <w:pStyle w:val="ListParagraph"/>
+        <w:ind w:left="1440"/>
+        <w:jc w:val="both"/>
+      </w:pPr>
+    </w:p>
+    <w:p>
+      <w:pPr>
+        <w:pStyle w:val="ListParagraph"/>
+        <w:ind w:left="1440"/>
+        <w:jc w:val="both"/>
+      </w:pPr>
+    </w:p>
+    <w:p>
+      <w:pPr>
+        <w:shd w:val="clear" w:color="auto" w:fill="FFFFFF"/>
+        <w:spacing w:after="0" w:line="285" w:lineRule="atLeast"/>
+        <w:rPr>
+          <w:rFonts w:ascii="Consolas" w:eastAsia="Times New Roman" w:hAnsi="Consolas" w:cs="Times New Roman"/>
+          <w:color w:val="000000"/>
+          <w:sz w:val="21"/>
+          <w:szCs w:val="21"/>
+        </w:rPr>
+      </w:pPr>
+      <w:r>
+        <w:rPr>
+          <w:rFonts w:ascii="Consolas" w:eastAsia="Times New Roman" w:hAnsi="Consolas" w:cs="Times New Roman"/>
+          <w:color w:val="008000"/>
+          <w:sz w:val="21"/>
+          <w:szCs w:val="21"/>
+        </w:rPr>
+        <w:lastRenderedPageBreak/>
+        <w:t>// I create a new pthread_key_t variable to hold the key for the additional thread specific data. </w:t>
+      </w:r>
+    </w:p>
+    <w:p>
+      <w:pPr>
+        <w:shd w:val="clear" w:color="auto" w:fill="FFFFFF"/>
+        <w:spacing w:after="0" w:line="285" w:lineRule="atLeast"/>
+        <w:rPr>
+          <w:rFonts w:ascii="Consolas" w:eastAsia="Times New Roman" w:hAnsi="Consolas" w:cs="Times New Roman"/>
+          <w:color w:val="000000"/>
+          <w:sz w:val="21"/>
+          <w:szCs w:val="21"/>
+        </w:rPr>
+      </w:pPr>
+      <w:r>
+        <w:rPr>
+          <w:rFonts w:ascii="Consolas" w:eastAsia="Times New Roman" w:hAnsi="Consolas" w:cs="Times New Roman"/>
+          <w:color w:val="0000FF"/>
+          <w:sz w:val="21"/>
+          <w:szCs w:val="21"/>
+        </w:rPr>
+        <w:t>static</w:t>
+      </w:r>
+      <w:r>
+        <w:rPr>
+          <w:rFonts w:ascii="Consolas" w:eastAsia="Times New Roman" w:hAnsi="Consolas" w:cs="Times New Roman"/>
+          <w:color w:val="000000"/>
+          <w:sz w:val="21"/>
+          <w:szCs w:val="21"/>
+        </w:rPr>
+        <w:t> </w:t>
+      </w:r>
+      <w:proofErr w:type="spellStart"/>
+      <w:r>
+        <w:rPr>
+          <w:rFonts w:ascii="Consolas" w:eastAsia="Times New Roman" w:hAnsi="Consolas" w:cs="Times New Roman"/>
+          <w:color w:val="267F99"/>
+          <w:sz w:val="21"/>
+          <w:szCs w:val="21"/>
+        </w:rPr>
+        <w:t>pthread_key_t</w:t>
+      </w:r>
+      <w:proofErr w:type="spellEnd"/>
+      <w:r>
+        <w:rPr>
+          <w:rFonts w:ascii="Consolas" w:eastAsia="Times New Roman" w:hAnsi="Consolas" w:cs="Times New Roman"/>
+          <w:color w:val="000000"/>
+          <w:sz w:val="21"/>
+          <w:szCs w:val="21"/>
+        </w:rPr>
+        <w:t> </w:t>
+      </w:r>
+      <w:proofErr w:type="spellStart"/>
+      <w:r>
+        <w:rPr>
+          <w:rFonts w:ascii="Consolas" w:eastAsia="Times New Roman" w:hAnsi="Consolas" w:cs="Times New Roman"/>
+          <w:color w:val="001080"/>
+          <w:sz w:val="21"/>
+          <w:szCs w:val="21"/>
+        </w:rPr>
+        <w:t>boris_</w:t>
+      </w:r>
+      <w:proofErr w:type="gramStart"/>
+      <w:r>
+        <w:rPr>
+          <w:rFonts w:ascii="Consolas" w:eastAsia="Times New Roman" w:hAnsi="Consolas" w:cs="Times New Roman"/>
+          <w:color w:val="001080"/>
+          <w:sz w:val="21"/>
+          <w:szCs w:val="21"/>
+        </w:rPr>
+        <w:t>key</w:t>
+      </w:r>
+      <w:proofErr w:type="spellEnd"/>
+      <w:r>
+        <w:rPr>
+          <w:rFonts w:ascii="Consolas" w:eastAsia="Times New Roman" w:hAnsi="Consolas" w:cs="Times New Roman"/>
+          <w:color w:val="000000"/>
+          <w:sz w:val="21"/>
+          <w:szCs w:val="21"/>
+        </w:rPr>
+        <w:t>;</w:t>
+      </w:r>
+      <w:proofErr w:type="gramEnd"/>
+    </w:p>
+    <w:p>
+      <w:pPr>
+        <w:pStyle w:val="ListParagraph"/>
+        <w:ind w:left="1440"/>
+        <w:jc w:val="both"/>
+      </w:pPr>
+    </w:p>
+    <w:p>
+      <w:pPr>
+        <w:shd w:val="clear" w:color="auto" w:fill="FFFFFF"/>
+        <w:spacing w:line="285" w:lineRule="atLeast"/>
+        <w:rPr>
+          <w:rFonts w:ascii="Consolas" w:eastAsia="Times New Roman" w:hAnsi="Consolas" w:cs="Times New Roman"/>
+          <w:color w:val="000000"/>
+          <w:sz w:val="20"/>
+          <w:szCs w:val="20"/>
+        </w:rPr>
+      </w:pPr>
+      <w:r>
+        <w:rPr>
+          <w:rFonts w:ascii="Consolas" w:eastAsia="Times New Roman" w:hAnsi="Consolas" w:cs="Times New Roman"/>
+          <w:color w:val="000000"/>
+          <w:sz w:val="20"/>
+          <w:szCs w:val="20"/>
+        </w:rPr>
+        <w:t> </w:t>
+      </w:r>
+      <w:r>
+        <w:rPr>
+          <w:rFonts w:ascii="Consolas" w:eastAsia="Times New Roman" w:hAnsi="Consolas" w:cs="Times New Roman"/>
+          <w:color w:val="000000"/>
+          <w:sz w:val="20"/>
+          <w:szCs w:val="20"/>
+        </w:rPr>
+        <w:t xml:space="preserve">   </w:t>
+      </w:r>
+      <w:r>
+        <w:rPr>
+          <w:rFonts w:ascii="Consolas" w:eastAsia="Times New Roman" w:hAnsi="Consolas" w:cs="Times New Roman"/>
+          <w:color w:val="008000"/>
+          <w:sz w:val="20"/>
+          <w:szCs w:val="20"/>
+        </w:rPr>
+        <w:t>// Additional thread specific data with a custom separate key</w:t>
+      </w:r>
+    </w:p>
+    <w:p>
+      <w:pPr>
+        <w:shd w:val="clear" w:color="auto" w:fill="FFFFFF"/>
+        <w:spacing w:after="0" w:line="285" w:lineRule="atLeast"/>
+        <w:rPr>
+          <w:rFonts w:ascii="Consolas" w:eastAsia="Times New Roman" w:hAnsi="Consolas" w:cs="Times New Roman"/>
+          <w:color w:val="000000"/>
+          <w:sz w:val="20"/>
+          <w:szCs w:val="20"/>
+        </w:rPr>
+      </w:pPr>
+      <w:r>
+        <w:rPr>
+          <w:rFonts w:ascii="Consolas" w:eastAsia="Times New Roman" w:hAnsi="Consolas" w:cs="Times New Roman"/>
+          <w:color w:val="008000"/>
+          <w:sz w:val="20"/>
+          <w:szCs w:val="20"/>
+        </w:rPr>
+        <w:t>    // the boris_key is the </w:t>
+      </w:r>
+      <w:proofErr w:type="gramStart"/>
+      <w:r>
+        <w:rPr>
+          <w:rFonts w:ascii="Consolas" w:eastAsia="Times New Roman" w:hAnsi="Consolas" w:cs="Times New Roman"/>
+          <w:color w:val="008000"/>
+          <w:sz w:val="20"/>
+          <w:szCs w:val="20"/>
+        </w:rPr>
+        <w:t>key</w:t>
+      </w:r>
+      <w:proofErr w:type="gramEnd"/>
+      <w:r>
+        <w:rPr>
+          <w:rFonts w:ascii="Consolas" w:eastAsia="Times New Roman" w:hAnsi="Consolas" w:cs="Times New Roman"/>
+          <w:color w:val="008000"/>
+          <w:sz w:val="20"/>
+          <w:szCs w:val="20"/>
+        </w:rPr>
+        <w:t> and the data will be some simple string. </w:t>
+      </w:r>
+    </w:p>
+    <w:p>
+      <w:pPr>
+        <w:shd w:val="clear" w:color="auto" w:fill="FFFFFF"/>
+        <w:spacing w:after="0" w:line="285" w:lineRule="atLeast"/>
+        <w:rPr>
+          <w:rFonts w:ascii="Consolas" w:eastAsia="Times New Roman" w:hAnsi="Consolas" w:cs="Times New Roman"/>
+          <w:color w:val="000000"/>
+          <w:sz w:val="20"/>
+          <w:szCs w:val="20"/>
+        </w:rPr>
+      </w:pPr>
+      <w:r>
+        <w:rPr>
+          <w:rFonts w:ascii="Consolas" w:eastAsia="Times New Roman" w:hAnsi="Consolas" w:cs="Times New Roman"/>
+          <w:color w:val="008000"/>
+          <w:sz w:val="20"/>
+          <w:szCs w:val="20"/>
+        </w:rPr>
+        <w:t>    // I am testing simply if it can be created and accessed. </w:t>
+      </w:r>
+    </w:p>
+    <w:p>
+      <w:pPr>
+        <w:shd w:val="clear" w:color="auto" w:fill="FFFFFF"/>
+        <w:spacing w:after="0" w:line="285" w:lineRule="atLeast"/>
+        <w:rPr>
+          <w:rFonts w:ascii="Consolas" w:eastAsia="Times New Roman" w:hAnsi="Consolas" w:cs="Times New Roman"/>
+          <w:color w:val="000000"/>
+          <w:sz w:val="20"/>
+          <w:szCs w:val="20"/>
+        </w:rPr>
+      </w:pPr>
+      <w:r>
+        <w:rPr>
+          <w:rFonts w:ascii="Consolas" w:eastAsia="Times New Roman" w:hAnsi="Consolas" w:cs="Times New Roman"/>
+          <w:color w:val="000000"/>
+          <w:sz w:val="20"/>
+          <w:szCs w:val="20"/>
+        </w:rPr>
+        <w:t>    </w:t>
+      </w:r>
+      <w:proofErr w:type="spellStart"/>
+      <w:r>
+        <w:rPr>
+          <w:rFonts w:ascii="Consolas" w:eastAsia="Times New Roman" w:hAnsi="Consolas" w:cs="Times New Roman"/>
+          <w:color w:val="795E26"/>
+          <w:sz w:val="20"/>
+          <w:szCs w:val="20"/>
+        </w:rPr>
+        <w:t>pthread_key_</w:t>
+      </w:r>
+      <w:proofErr w:type="gramStart"/>
+      <w:r>
+        <w:rPr>
+          <w:rFonts w:ascii="Consolas" w:eastAsia="Times New Roman" w:hAnsi="Consolas" w:cs="Times New Roman"/>
+          <w:color w:val="795E26"/>
+          <w:sz w:val="20"/>
+          <w:szCs w:val="20"/>
+        </w:rPr>
+        <w:t>create</w:t>
+      </w:r>
+      <w:proofErr w:type="spellEnd"/>
+      <w:r>
+        <w:rPr>
+          <w:rFonts w:ascii="Consolas" w:eastAsia="Times New Roman" w:hAnsi="Consolas" w:cs="Times New Roman"/>
+          <w:color w:val="000000"/>
+          <w:sz w:val="20"/>
+          <w:szCs w:val="20"/>
+        </w:rPr>
+        <w:t>(</w:t>
+      </w:r>
+      <w:proofErr w:type="gramEnd"/>
+      <w:r>
+        <w:rPr>
+          <w:rFonts w:ascii="Consolas" w:eastAsia="Times New Roman" w:hAnsi="Consolas" w:cs="Times New Roman"/>
+          <w:color w:val="000000"/>
+          <w:sz w:val="20"/>
+          <w:szCs w:val="20"/>
+        </w:rPr>
+        <w:t>&amp;</w:t>
+      </w:r>
+      <w:proofErr w:type="spellStart"/>
+      <w:r>
+        <w:rPr>
+          <w:rFonts w:ascii="Consolas" w:eastAsia="Times New Roman" w:hAnsi="Consolas" w:cs="Times New Roman"/>
+          <w:color w:val="001080"/>
+          <w:sz w:val="20"/>
+          <w:szCs w:val="20"/>
+        </w:rPr>
+        <w:t>boris_key</w:t>
+      </w:r>
+      <w:proofErr w:type="spellEnd"/>
+      <w:r>
+        <w:rPr>
+          <w:rFonts w:ascii="Consolas" w:eastAsia="Times New Roman" w:hAnsi="Consolas" w:cs="Times New Roman"/>
+          <w:color w:val="000000"/>
+          <w:sz w:val="20"/>
+          <w:szCs w:val="20"/>
+        </w:rPr>
+        <w:t>, </w:t>
+      </w:r>
+      <w:proofErr w:type="spellStart"/>
+      <w:r>
+        <w:rPr>
+          <w:rFonts w:ascii="Consolas" w:eastAsia="Times New Roman" w:hAnsi="Consolas" w:cs="Times New Roman"/>
+          <w:color w:val="795E26"/>
+          <w:sz w:val="20"/>
+          <w:szCs w:val="20"/>
+        </w:rPr>
+        <w:t>readline_destructor</w:t>
+      </w:r>
+      <w:proofErr w:type="spellEnd"/>
+      <w:r>
+        <w:rPr>
+          <w:rFonts w:ascii="Consolas" w:eastAsia="Times New Roman" w:hAnsi="Consolas" w:cs="Times New Roman"/>
+          <w:color w:val="000000"/>
+          <w:sz w:val="20"/>
+          <w:szCs w:val="20"/>
+        </w:rPr>
+        <w:t>);</w:t>
+      </w:r>
+    </w:p>
+    <w:p>
+      <w:pPr>
+        <w:shd w:val="clear" w:color="auto" w:fill="FFFFFF"/>
+        <w:spacing w:after="0" w:line="285" w:lineRule="atLeast"/>
+        <w:jc w:val="both"/>
+        <w:rPr>
+          <w:rFonts w:ascii="Consolas" w:eastAsia="Times New Roman" w:hAnsi="Consolas" w:cs="Times New Roman"/>
+          <w:color w:val="000000"/>
+          <w:sz w:val="20"/>
+          <w:szCs w:val="20"/>
+        </w:rPr>
+      </w:pPr>
+    </w:p>
+    <w:p>
+      <w:pPr>
+        <w:shd w:val="clear" w:color="auto" w:fill="FFFFFF"/>
+        <w:spacing w:after="0" w:line="285" w:lineRule="atLeast"/>
+        <w:jc w:val="both"/>
+        <w:rPr>
+          <w:rFonts w:ascii="Consolas" w:eastAsia="Times New Roman" w:hAnsi="Consolas" w:cs="Times New Roman"/>
+          <w:color w:val="000000"/>
+          <w:sz w:val="20"/>
+          <w:szCs w:val="20"/>
+        </w:rPr>
+      </w:pPr>
+      <w:r>
+        <w:rPr>
+          <w:rFonts w:ascii="Consolas" w:eastAsia="Times New Roman" w:hAnsi="Consolas" w:cs="Times New Roman"/>
+          <w:color w:val="000000"/>
+          <w:sz w:val="20"/>
+          <w:szCs w:val="20"/>
+        </w:rPr>
+        <w:t>...</w:t>
+      </w:r>
+    </w:p>
+    <w:p>
+      <w:pPr>
+        <w:shd w:val="clear" w:color="auto" w:fill="FFFFFF"/>
+        <w:spacing w:after="0" w:line="285" w:lineRule="atLeast"/>
+        <w:jc w:val="both"/>
+        <w:rPr>
+          <w:rFonts w:ascii="Consolas" w:eastAsia="Times New Roman" w:hAnsi="Consolas" w:cs="Times New Roman"/>
+          <w:color w:val="000000"/>
+          <w:sz w:val="20"/>
+          <w:szCs w:val="20"/>
+        </w:rPr>
+      </w:pPr>
+    </w:p>
+    <w:p>
+      <w:pPr>
+        <w:shd w:val="clear" w:color="auto" w:fill="FFFFFF"/>
+        <w:spacing w:after="0" w:line="285" w:lineRule="atLeast"/>
+        <w:rPr>
+          <w:rFonts w:ascii="Consolas" w:eastAsia="Times New Roman" w:hAnsi="Consolas" w:cs="Times New Roman"/>
+          <w:color w:val="000000"/>
+          <w:sz w:val="20"/>
+          <w:szCs w:val="20"/>
+        </w:rPr>
+      </w:pPr>
+      <w:r>
+        <w:rPr>
+          <w:rFonts w:ascii="Consolas" w:eastAsia="Times New Roman" w:hAnsi="Consolas" w:cs="Times New Roman"/>
+          <w:color w:val="008000"/>
+          <w:sz w:val="20"/>
+          <w:szCs w:val="20"/>
+        </w:rPr>
+        <w:t>// I am using some simple string to test adding additional thread specific data. </w:t>
+      </w:r>
+    </w:p>
+    <w:p>
+      <w:pPr>
+        <w:shd w:val="clear" w:color="auto" w:fill="FFFFFF"/>
+        <w:spacing w:after="0" w:line="285" w:lineRule="atLeast"/>
+        <w:rPr>
+          <w:rFonts w:ascii="Consolas" w:eastAsia="Times New Roman" w:hAnsi="Consolas" w:cs="Times New Roman"/>
+          <w:color w:val="000000"/>
+          <w:sz w:val="20"/>
+          <w:szCs w:val="20"/>
+        </w:rPr>
+      </w:pPr>
+      <w:r>
+        <w:rPr>
+          <w:rFonts w:ascii="Consolas" w:eastAsia="Times New Roman" w:hAnsi="Consolas" w:cs="Times New Roman"/>
+          <w:color w:val="008000"/>
+          <w:sz w:val="20"/>
+          <w:szCs w:val="20"/>
+        </w:rPr>
+        <w:t>        // I just generate another unique key (which gets created only once with pthread_once </w:t>
+      </w:r>
+    </w:p>
+    <w:p>
+      <w:pPr>
+        <w:shd w:val="clear" w:color="auto" w:fill="FFFFFF"/>
+        <w:spacing w:after="0" w:line="285" w:lineRule="atLeast"/>
+        <w:rPr>
+          <w:rFonts w:ascii="Consolas" w:eastAsia="Times New Roman" w:hAnsi="Consolas" w:cs="Times New Roman"/>
+          <w:color w:val="000000"/>
+          <w:sz w:val="20"/>
+          <w:szCs w:val="20"/>
+        </w:rPr>
+      </w:pPr>
+      <w:r>
+        <w:rPr>
+          <w:rFonts w:ascii="Consolas" w:eastAsia="Times New Roman" w:hAnsi="Consolas" w:cs="Times New Roman"/>
+          <w:color w:val="008000"/>
+          <w:sz w:val="20"/>
+          <w:szCs w:val="20"/>
+        </w:rPr>
+        <w:t>        // but can be used by multiple threads to store thread specific data)</w:t>
+      </w:r>
+    </w:p>
+    <w:p>
+      <w:pPr>
+        <w:shd w:val="clear" w:color="auto" w:fill="FFFFFF"/>
+        <w:spacing w:after="0" w:line="285" w:lineRule="atLeast"/>
+        <w:rPr>
+          <w:rFonts w:ascii="Consolas" w:eastAsia="Times New Roman" w:hAnsi="Consolas" w:cs="Times New Roman"/>
+          <w:color w:val="000000"/>
+          <w:sz w:val="20"/>
+          <w:szCs w:val="20"/>
+        </w:rPr>
+      </w:pPr>
+      <w:r>
+        <w:rPr>
+          <w:rFonts w:ascii="Consolas" w:eastAsia="Times New Roman" w:hAnsi="Consolas" w:cs="Times New Roman"/>
+          <w:color w:val="000000"/>
+          <w:sz w:val="20"/>
+          <w:szCs w:val="20"/>
+        </w:rPr>
+        <w:t>        </w:t>
+      </w:r>
+      <w:proofErr w:type="gramStart"/>
+      <w:r>
+        <w:rPr>
+          <w:rFonts w:ascii="Consolas" w:eastAsia="Times New Roman" w:hAnsi="Consolas" w:cs="Times New Roman"/>
+          <w:color w:val="267F99"/>
+          <w:sz w:val="20"/>
+          <w:szCs w:val="20"/>
+        </w:rPr>
+        <w:t>std</w:t>
+      </w:r>
+      <w:r>
+        <w:rPr>
+          <w:rFonts w:ascii="Consolas" w:eastAsia="Times New Roman" w:hAnsi="Consolas" w:cs="Times New Roman"/>
+          <w:color w:val="000000"/>
+          <w:sz w:val="20"/>
+          <w:szCs w:val="20"/>
+        </w:rPr>
+        <w:t>::</w:t>
+      </w:r>
+      <w:proofErr w:type="gramEnd"/>
+      <w:r>
+        <w:rPr>
+          <w:rFonts w:ascii="Consolas" w:eastAsia="Times New Roman" w:hAnsi="Consolas" w:cs="Times New Roman"/>
+          <w:color w:val="267F99"/>
+          <w:sz w:val="20"/>
+          <w:szCs w:val="20"/>
+        </w:rPr>
+        <w:t>string</w:t>
+      </w:r>
+      <w:r>
+        <w:rPr>
+          <w:rFonts w:ascii="Consolas" w:eastAsia="Times New Roman" w:hAnsi="Consolas" w:cs="Times New Roman"/>
+          <w:color w:val="000000"/>
+          <w:sz w:val="20"/>
+          <w:szCs w:val="20"/>
+        </w:rPr>
+        <w:t> </w:t>
+      </w:r>
+      <w:proofErr w:type="spellStart"/>
+      <w:r>
+        <w:rPr>
+          <w:rFonts w:ascii="Consolas" w:eastAsia="Times New Roman" w:hAnsi="Consolas" w:cs="Times New Roman"/>
+          <w:color w:val="001080"/>
+          <w:sz w:val="20"/>
+          <w:szCs w:val="20"/>
+        </w:rPr>
+        <w:t>thread_specific_string</w:t>
+      </w:r>
+      <w:proofErr w:type="spellEnd"/>
+      <w:r>
+        <w:rPr>
+          <w:rFonts w:ascii="Consolas" w:eastAsia="Times New Roman" w:hAnsi="Consolas" w:cs="Times New Roman"/>
+          <w:color w:val="000000"/>
+          <w:sz w:val="20"/>
+          <w:szCs w:val="20"/>
+        </w:rPr>
+        <w:t> = </w:t>
+      </w:r>
+      <w:r>
+        <w:rPr>
+          <w:rFonts w:ascii="Consolas" w:eastAsia="Times New Roman" w:hAnsi="Consolas" w:cs="Times New Roman"/>
+          <w:color w:val="A31515"/>
+          <w:sz w:val="20"/>
+          <w:szCs w:val="20"/>
+        </w:rPr>
+        <w:t>"Just some data"</w:t>
+      </w:r>
+      <w:r>
+        <w:rPr>
+          <w:rFonts w:ascii="Consolas" w:eastAsia="Times New Roman" w:hAnsi="Consolas" w:cs="Times New Roman"/>
+          <w:color w:val="000000"/>
+          <w:sz w:val="20"/>
+          <w:szCs w:val="20"/>
+        </w:rPr>
+        <w:t>;</w:t>
+      </w:r>
+    </w:p>
+    <w:p>
+      <w:pPr>
+        <w:shd w:val="clear" w:color="auto" w:fill="FFFFFF"/>
+        <w:spacing w:after="0" w:line="285" w:lineRule="atLeast"/>
+        <w:rPr>
+          <w:rFonts w:ascii="Consolas" w:eastAsia="Times New Roman" w:hAnsi="Consolas" w:cs="Times New Roman"/>
+          <w:color w:val="000000"/>
+          <w:sz w:val="20"/>
+          <w:szCs w:val="20"/>
+        </w:rPr>
+      </w:pPr>
+    </w:p>
+    <w:p>
+      <w:pPr>
+        <w:shd w:val="clear" w:color="auto" w:fill="FFFFFF"/>
+        <w:spacing w:after="0" w:line="285" w:lineRule="atLeast"/>
+        <w:rPr>
+          <w:rFonts w:ascii="Consolas" w:eastAsia="Times New Roman" w:hAnsi="Consolas" w:cs="Times New Roman"/>
+          <w:color w:val="000000"/>
+          <w:sz w:val="20"/>
+          <w:szCs w:val="20"/>
+        </w:rPr>
+      </w:pPr>
+      <w:r>
+        <w:rPr>
+          <w:rFonts w:ascii="Consolas" w:eastAsia="Times New Roman" w:hAnsi="Consolas" w:cs="Times New Roman"/>
+          <w:color w:val="008000"/>
+          <w:sz w:val="20"/>
+          <w:szCs w:val="20"/>
+        </w:rPr>
+        <w:t>        // we set the data associated with this key to be the string above</w:t>
+      </w:r>
+    </w:p>
+    <w:p>
+      <w:pPr>
+        <w:shd w:val="clear" w:color="auto" w:fill="FFFFFF"/>
+        <w:spacing w:after="0" w:line="285" w:lineRule="atLeast"/>
+        <w:rPr>
+          <w:rFonts w:ascii="Consolas" w:eastAsia="Times New Roman" w:hAnsi="Consolas" w:cs="Times New Roman"/>
+          <w:color w:val="000000"/>
+          <w:sz w:val="20"/>
+          <w:szCs w:val="20"/>
+        </w:rPr>
+      </w:pPr>
+      <w:r>
+        <w:rPr>
+          <w:rFonts w:ascii="Consolas" w:eastAsia="Times New Roman" w:hAnsi="Consolas" w:cs="Times New Roman"/>
+          <w:color w:val="000000"/>
+          <w:sz w:val="20"/>
+          <w:szCs w:val="20"/>
+        </w:rPr>
+        <w:t>        </w:t>
+      </w:r>
+      <w:proofErr w:type="spellStart"/>
+      <w:r>
+        <w:rPr>
+          <w:rFonts w:ascii="Consolas" w:eastAsia="Times New Roman" w:hAnsi="Consolas" w:cs="Times New Roman"/>
+          <w:color w:val="795E26"/>
+          <w:sz w:val="20"/>
+          <w:szCs w:val="20"/>
+        </w:rPr>
+        <w:t>pthread_</w:t>
+      </w:r>
+      <w:proofErr w:type="gramStart"/>
+      <w:r>
+        <w:rPr>
+          <w:rFonts w:ascii="Consolas" w:eastAsia="Times New Roman" w:hAnsi="Consolas" w:cs="Times New Roman"/>
+          <w:color w:val="795E26"/>
+          <w:sz w:val="20"/>
+          <w:szCs w:val="20"/>
+        </w:rPr>
+        <w:t>setspecific</w:t>
+      </w:r>
+      <w:proofErr w:type="spellEnd"/>
+      <w:r>
+        <w:rPr>
+          <w:rFonts w:ascii="Consolas" w:eastAsia="Times New Roman" w:hAnsi="Consolas" w:cs="Times New Roman"/>
+          <w:color w:val="000000"/>
+          <w:sz w:val="20"/>
+          <w:szCs w:val="20"/>
+        </w:rPr>
+        <w:t>(</w:t>
+      </w:r>
+      <w:proofErr w:type="spellStart"/>
+      <w:proofErr w:type="gramEnd"/>
+      <w:r>
+        <w:rPr>
+          <w:rFonts w:ascii="Consolas" w:eastAsia="Times New Roman" w:hAnsi="Consolas" w:cs="Times New Roman"/>
+          <w:color w:val="001080"/>
+          <w:sz w:val="20"/>
+          <w:szCs w:val="20"/>
+        </w:rPr>
+        <w:t>boris_key</w:t>
+      </w:r>
+      <w:proofErr w:type="spellEnd"/>
+      <w:r>
+        <w:rPr>
+          <w:rFonts w:ascii="Consolas" w:eastAsia="Times New Roman" w:hAnsi="Consolas" w:cs="Times New Roman"/>
+          <w:color w:val="000000"/>
+          <w:sz w:val="20"/>
+          <w:szCs w:val="20"/>
+        </w:rPr>
+        <w:t>, &amp;</w:t>
+      </w:r>
+      <w:proofErr w:type="spellStart"/>
+      <w:r>
+        <w:rPr>
+          <w:rFonts w:ascii="Consolas" w:eastAsia="Times New Roman" w:hAnsi="Consolas" w:cs="Times New Roman"/>
+          <w:color w:val="001080"/>
+          <w:sz w:val="20"/>
+          <w:szCs w:val="20"/>
+        </w:rPr>
+        <w:t>thread_specific_string</w:t>
+      </w:r>
+      <w:proofErr w:type="spellEnd"/>
+      <w:r>
+        <w:rPr>
+          <w:rFonts w:ascii="Consolas" w:eastAsia="Times New Roman" w:hAnsi="Consolas" w:cs="Times New Roman"/>
+          <w:color w:val="000000"/>
+          <w:sz w:val="20"/>
+          <w:szCs w:val="20"/>
+        </w:rPr>
+        <w:t>);</w:t>
+      </w:r>
+    </w:p>
+    <w:p>
+      <w:pPr>
+        <w:shd w:val="clear" w:color="auto" w:fill="FFFFFF"/>
+        <w:spacing w:after="0" w:line="285" w:lineRule="atLeast"/>
+        <w:rPr>
+          <w:rFonts w:ascii="Consolas" w:eastAsia="Times New Roman" w:hAnsi="Consolas" w:cs="Times New Roman"/>
+          <w:color w:val="000000"/>
+          <w:sz w:val="20"/>
+          <w:szCs w:val="20"/>
+        </w:rPr>
+      </w:pPr>
+    </w:p>
+    <w:p>
+      <w:pPr>
+        <w:shd w:val="clear" w:color="auto" w:fill="FFFFFF"/>
+        <w:spacing w:after="0" w:line="285" w:lineRule="atLeast"/>
+        <w:rPr>
+          <w:rFonts w:ascii="Consolas" w:eastAsia="Times New Roman" w:hAnsi="Consolas" w:cs="Times New Roman"/>
+          <w:color w:val="000000"/>
+          <w:sz w:val="20"/>
+          <w:szCs w:val="20"/>
+        </w:rPr>
+      </w:pPr>
+      <w:r>
+        <w:rPr>
+          <w:rFonts w:ascii="Consolas" w:eastAsia="Times New Roman" w:hAnsi="Consolas" w:cs="Times New Roman"/>
+          <w:color w:val="008000"/>
+          <w:sz w:val="20"/>
+          <w:szCs w:val="20"/>
+        </w:rPr>
+        <w:t>        // Here I test accessing the data we just created by using the key, which we </w:t>
+      </w:r>
+    </w:p>
+    <w:p>
+      <w:pPr>
+        <w:shd w:val="clear" w:color="auto" w:fill="FFFFFF"/>
+        <w:spacing w:after="0" w:line="285" w:lineRule="atLeast"/>
+        <w:rPr>
+          <w:rFonts w:ascii="Consolas" w:eastAsia="Times New Roman" w:hAnsi="Consolas" w:cs="Times New Roman"/>
+          <w:color w:val="000000"/>
+          <w:sz w:val="20"/>
+          <w:szCs w:val="20"/>
+        </w:rPr>
+      </w:pPr>
+      <w:r>
+        <w:rPr>
+          <w:rFonts w:ascii="Consolas" w:eastAsia="Times New Roman" w:hAnsi="Consolas" w:cs="Times New Roman"/>
+          <w:color w:val="008000"/>
+          <w:sz w:val="20"/>
+          <w:szCs w:val="20"/>
+        </w:rPr>
+        <w:t>        // pass to the pthread_getspecific function. It returns to us a pointer to where the data </w:t>
+      </w:r>
+      <w:proofErr w:type="gramStart"/>
+      <w:r>
+        <w:rPr>
+          <w:rFonts w:ascii="Consolas" w:eastAsia="Times New Roman" w:hAnsi="Consolas" w:cs="Times New Roman"/>
+          <w:color w:val="008000"/>
+          <w:sz w:val="20"/>
+          <w:szCs w:val="20"/>
+        </w:rPr>
+        <w:t>is</w:t>
+      </w:r>
+      <w:proofErr w:type="gramEnd"/>
+    </w:p>
+    <w:p>
+      <w:pPr>
+        <w:shd w:val="clear" w:color="auto" w:fill="FFFFFF"/>
+        <w:spacing w:after="0" w:line="285" w:lineRule="atLeast"/>
+        <w:rPr>
+          <w:rFonts w:ascii="Consolas" w:eastAsia="Times New Roman" w:hAnsi="Consolas" w:cs="Times New Roman"/>
+          <w:color w:val="000000"/>
+          <w:sz w:val="20"/>
+          <w:szCs w:val="20"/>
+        </w:rPr>
+      </w:pPr>
+      <w:r>
+        <w:rPr>
+          <w:rFonts w:ascii="Consolas" w:eastAsia="Times New Roman" w:hAnsi="Consolas" w:cs="Times New Roman"/>
+          <w:color w:val="008000"/>
+          <w:sz w:val="20"/>
+          <w:szCs w:val="20"/>
+        </w:rPr>
+        <w:t>        // stored in memory. When we print it out, we must cast it to the right </w:t>
+      </w:r>
+      <w:proofErr w:type="gramStart"/>
+      <w:r>
+        <w:rPr>
+          <w:rFonts w:ascii="Consolas" w:eastAsia="Times New Roman" w:hAnsi="Consolas" w:cs="Times New Roman"/>
+          <w:color w:val="008000"/>
+          <w:sz w:val="20"/>
+          <w:szCs w:val="20"/>
+        </w:rPr>
+        <w:t>value</w:t>
+      </w:r>
+      <w:proofErr w:type="gramEnd"/>
+      <w:r>
+        <w:rPr>
+          <w:rFonts w:ascii="Consolas" w:eastAsia="Times New Roman" w:hAnsi="Consolas" w:cs="Times New Roman"/>
+          <w:color w:val="008000"/>
+          <w:sz w:val="20"/>
+          <w:szCs w:val="20"/>
+        </w:rPr>
+        <w:t> but we recall it is a </w:t>
+      </w:r>
+    </w:p>
+    <w:p>
+      <w:pPr>
+        <w:shd w:val="clear" w:color="auto" w:fill="FFFFFF"/>
+        <w:spacing w:after="0" w:line="285" w:lineRule="atLeast"/>
+        <w:rPr>
+          <w:rFonts w:ascii="Consolas" w:eastAsia="Times New Roman" w:hAnsi="Consolas" w:cs="Times New Roman"/>
+          <w:color w:val="000000"/>
+          <w:sz w:val="20"/>
+          <w:szCs w:val="20"/>
+        </w:rPr>
+      </w:pPr>
+      <w:r>
+        <w:rPr>
+          <w:rFonts w:ascii="Consolas" w:eastAsia="Times New Roman" w:hAnsi="Consolas" w:cs="Times New Roman"/>
+          <w:color w:val="008000"/>
+          <w:sz w:val="20"/>
+          <w:szCs w:val="20"/>
+        </w:rPr>
+        <w:t>        // pointer so we must also dereference it. </w:t>
+      </w:r>
+    </w:p>
+    <w:p>
+      <w:pPr>
+        <w:shd w:val="clear" w:color="auto" w:fill="FFFFFF"/>
+        <w:spacing w:after="0" w:line="285" w:lineRule="atLeast"/>
+        <w:rPr>
+          <w:rFonts w:ascii="Consolas" w:eastAsia="Times New Roman" w:hAnsi="Consolas" w:cs="Times New Roman"/>
+          <w:color w:val="000000"/>
+          <w:sz w:val="20"/>
+          <w:szCs w:val="20"/>
+        </w:rPr>
+      </w:pPr>
+      <w:r>
+        <w:rPr>
+          <w:rFonts w:ascii="Consolas" w:eastAsia="Times New Roman" w:hAnsi="Consolas" w:cs="Times New Roman"/>
+          <w:color w:val="000000"/>
+          <w:sz w:val="20"/>
+          <w:szCs w:val="20"/>
+        </w:rPr>
+        <w:t>        </w:t>
+      </w:r>
+      <w:r>
+        <w:rPr>
+          <w:rFonts w:ascii="Consolas" w:eastAsia="Times New Roman" w:hAnsi="Consolas" w:cs="Times New Roman"/>
+          <w:color w:val="0000FF"/>
+          <w:sz w:val="20"/>
+          <w:szCs w:val="20"/>
+        </w:rPr>
+        <w:t>const</w:t>
+      </w:r>
+      <w:r>
+        <w:rPr>
+          <w:rFonts w:ascii="Consolas" w:eastAsia="Times New Roman" w:hAnsi="Consolas" w:cs="Times New Roman"/>
+          <w:color w:val="000000"/>
+          <w:sz w:val="20"/>
+          <w:szCs w:val="20"/>
+        </w:rPr>
+        <w:t> </w:t>
+      </w:r>
+      <w:r>
+        <w:rPr>
+          <w:rFonts w:ascii="Consolas" w:eastAsia="Times New Roman" w:hAnsi="Consolas" w:cs="Times New Roman"/>
+          <w:color w:val="0000FF"/>
+          <w:sz w:val="20"/>
+          <w:szCs w:val="20"/>
+        </w:rPr>
+        <w:t>void</w:t>
+      </w:r>
+      <w:r>
+        <w:rPr>
+          <w:rFonts w:ascii="Consolas" w:eastAsia="Times New Roman" w:hAnsi="Consolas" w:cs="Times New Roman"/>
+          <w:color w:val="000000"/>
+          <w:sz w:val="20"/>
+          <w:szCs w:val="20"/>
+        </w:rPr>
+        <w:t> *</w:t>
+      </w:r>
+      <w:r>
+        <w:rPr>
+          <w:rFonts w:ascii="Consolas" w:eastAsia="Times New Roman" w:hAnsi="Consolas" w:cs="Times New Roman"/>
+          <w:color w:val="001080"/>
+          <w:sz w:val="20"/>
+          <w:szCs w:val="20"/>
+        </w:rPr>
+        <w:t>p</w:t>
+      </w:r>
+      <w:r>
+        <w:rPr>
+          <w:rFonts w:ascii="Consolas" w:eastAsia="Times New Roman" w:hAnsi="Consolas" w:cs="Times New Roman"/>
+          <w:color w:val="000000"/>
+          <w:sz w:val="20"/>
+          <w:szCs w:val="20"/>
+        </w:rPr>
+        <w:t> = </w:t>
+      </w:r>
+      <w:proofErr w:type="spellStart"/>
+      <w:r>
+        <w:rPr>
+          <w:rFonts w:ascii="Consolas" w:eastAsia="Times New Roman" w:hAnsi="Consolas" w:cs="Times New Roman"/>
+          <w:color w:val="795E26"/>
+          <w:sz w:val="20"/>
+          <w:szCs w:val="20"/>
+        </w:rPr>
+        <w:t>pthread_getspecific</w:t>
+      </w:r>
+      <w:proofErr w:type="spellEnd"/>
+      <w:r>
+        <w:rPr>
+          <w:rFonts w:ascii="Consolas" w:eastAsia="Times New Roman" w:hAnsi="Consolas" w:cs="Times New Roman"/>
+          <w:color w:val="000000"/>
+          <w:sz w:val="20"/>
+          <w:szCs w:val="20"/>
+        </w:rPr>
+        <w:t>(</w:t>
+      </w:r>
+      <w:proofErr w:type="spellStart"/>
+      <w:r>
+        <w:rPr>
+          <w:rFonts w:ascii="Consolas" w:eastAsia="Times New Roman" w:hAnsi="Consolas" w:cs="Times New Roman"/>
+          <w:color w:val="001080"/>
+          <w:sz w:val="20"/>
+          <w:szCs w:val="20"/>
+        </w:rPr>
+        <w:t>boris_key</w:t>
+      </w:r>
+      <w:proofErr w:type="spellEnd"/>
+      <w:proofErr w:type="gramStart"/>
+      <w:r>
+        <w:rPr>
+          <w:rFonts w:ascii="Consolas" w:eastAsia="Times New Roman" w:hAnsi="Consolas" w:cs="Times New Roman"/>
+          <w:color w:val="000000"/>
+          <w:sz w:val="20"/>
+          <w:szCs w:val="20"/>
+        </w:rPr>
+        <w:t>);</w:t>
+      </w:r>
+      <w:proofErr w:type="gramEnd"/>
+    </w:p>
+    <w:p>
+      <w:pPr>
+        <w:shd w:val="clear" w:color="auto" w:fill="FFFFFF"/>
+        <w:spacing w:after="0" w:line="285" w:lineRule="atLeast"/>
+        <w:rPr>
+          <w:rFonts w:ascii="Consolas" w:eastAsia="Times New Roman" w:hAnsi="Consolas" w:cs="Times New Roman"/>
+          <w:color w:val="000000"/>
+          <w:sz w:val="20"/>
+          <w:szCs w:val="20"/>
+        </w:rPr>
+      </w:pPr>
+      <w:r>
+        <w:rPr>
+          <w:rFonts w:ascii="Consolas" w:eastAsia="Times New Roman" w:hAnsi="Consolas" w:cs="Times New Roman"/>
+          <w:color w:val="000000"/>
+          <w:sz w:val="20"/>
+          <w:szCs w:val="20"/>
+        </w:rPr>
+        <w:t>        </w:t>
+      </w:r>
+      <w:proofErr w:type="gramStart"/>
+      <w:r>
+        <w:rPr>
+          <w:rFonts w:ascii="Consolas" w:eastAsia="Times New Roman" w:hAnsi="Consolas" w:cs="Times New Roman"/>
+          <w:color w:val="267F99"/>
+          <w:sz w:val="20"/>
+          <w:szCs w:val="20"/>
+        </w:rPr>
+        <w:t>std</w:t>
+      </w:r>
+      <w:r>
+        <w:rPr>
+          <w:rFonts w:ascii="Consolas" w:eastAsia="Times New Roman" w:hAnsi="Consolas" w:cs="Times New Roman"/>
+          <w:color w:val="000000"/>
+          <w:sz w:val="20"/>
+          <w:szCs w:val="20"/>
+        </w:rPr>
+        <w:t>::</w:t>
+      </w:r>
+      <w:proofErr w:type="gramEnd"/>
+      <w:r>
+        <w:rPr>
+          <w:rFonts w:ascii="Consolas" w:eastAsia="Times New Roman" w:hAnsi="Consolas" w:cs="Times New Roman"/>
+          <w:color w:val="001080"/>
+          <w:sz w:val="20"/>
+          <w:szCs w:val="20"/>
+        </w:rPr>
+        <w:t>cout</w:t>
+      </w:r>
+      <w:r>
+        <w:rPr>
+          <w:rFonts w:ascii="Consolas" w:eastAsia="Times New Roman" w:hAnsi="Consolas" w:cs="Times New Roman"/>
+          <w:color w:val="000000"/>
+          <w:sz w:val="20"/>
+          <w:szCs w:val="20"/>
+        </w:rPr>
+        <w:t> </w:t>
+      </w:r>
+      <w:r>
+        <w:rPr>
+          <w:rFonts w:ascii="Consolas" w:eastAsia="Times New Roman" w:hAnsi="Consolas" w:cs="Times New Roman"/>
+          <w:color w:val="795E26"/>
+          <w:sz w:val="20"/>
+          <w:szCs w:val="20"/>
+        </w:rPr>
+        <w:t>&lt;&lt;</w:t>
+      </w:r>
+      <w:r>
+        <w:rPr>
+          <w:rFonts w:ascii="Consolas" w:eastAsia="Times New Roman" w:hAnsi="Consolas" w:cs="Times New Roman"/>
+          <w:color w:val="000000"/>
+          <w:sz w:val="20"/>
+          <w:szCs w:val="20"/>
+        </w:rPr>
+        <w:t> </w:t>
+      </w:r>
+      <w:r>
+        <w:rPr>
+          <w:rFonts w:ascii="Consolas" w:eastAsia="Times New Roman" w:hAnsi="Consolas" w:cs="Times New Roman"/>
+          <w:color w:val="A31515"/>
+          <w:sz w:val="20"/>
+          <w:szCs w:val="20"/>
+        </w:rPr>
+        <w:t>"value of boris_key thread specific data that we set: "</w:t>
+      </w:r>
+      <w:r>
+        <w:rPr>
+          <w:rFonts w:ascii="Consolas" w:eastAsia="Times New Roman" w:hAnsi="Consolas" w:cs="Times New Roman"/>
+          <w:color w:val="000000"/>
+          <w:sz w:val="20"/>
+          <w:szCs w:val="20"/>
+        </w:rPr>
+        <w:t> </w:t>
+      </w:r>
+      <w:r>
+        <w:rPr>
+          <w:rFonts w:ascii="Consolas" w:eastAsia="Times New Roman" w:hAnsi="Consolas" w:cs="Times New Roman"/>
+          <w:color w:val="795E26"/>
+          <w:sz w:val="20"/>
+          <w:szCs w:val="20"/>
+        </w:rPr>
+        <w:t>&lt;&lt;</w:t>
+      </w:r>
+      <w:r>
+        <w:rPr>
+          <w:rFonts w:ascii="Consolas" w:eastAsia="Times New Roman" w:hAnsi="Consolas" w:cs="Times New Roman"/>
+          <w:color w:val="000000"/>
+          <w:sz w:val="20"/>
+          <w:szCs w:val="20"/>
+        </w:rPr>
+        <w:t> *(</w:t>
+      </w:r>
+      <w:r>
+        <w:rPr>
+          <w:rFonts w:ascii="Consolas" w:eastAsia="Times New Roman" w:hAnsi="Consolas" w:cs="Times New Roman"/>
+          <w:color w:val="0000FF"/>
+          <w:sz w:val="20"/>
+          <w:szCs w:val="20"/>
+        </w:rPr>
+        <w:t>const</w:t>
+      </w:r>
+      <w:r>
+        <w:rPr>
+          <w:rFonts w:ascii="Consolas" w:eastAsia="Times New Roman" w:hAnsi="Consolas" w:cs="Times New Roman"/>
+          <w:color w:val="000000"/>
+          <w:sz w:val="20"/>
+          <w:szCs w:val="20"/>
+        </w:rPr>
+        <w:t> </w:t>
+      </w:r>
+      <w:r>
+        <w:rPr>
+          <w:rFonts w:ascii="Consolas" w:eastAsia="Times New Roman" w:hAnsi="Consolas" w:cs="Times New Roman"/>
+          <w:color w:val="267F99"/>
+          <w:sz w:val="20"/>
+          <w:szCs w:val="20"/>
+        </w:rPr>
+        <w:t>std</w:t>
+      </w:r>
+      <w:r>
+        <w:rPr>
+          <w:rFonts w:ascii="Consolas" w:eastAsia="Times New Roman" w:hAnsi="Consolas" w:cs="Times New Roman"/>
+          <w:color w:val="000000"/>
+          <w:sz w:val="20"/>
+          <w:szCs w:val="20"/>
+        </w:rPr>
+        <w:t>::</w:t>
+      </w:r>
+      <w:r>
+        <w:rPr>
+          <w:rFonts w:ascii="Consolas" w:eastAsia="Times New Roman" w:hAnsi="Consolas" w:cs="Times New Roman"/>
+          <w:color w:val="267F99"/>
+          <w:sz w:val="20"/>
+          <w:szCs w:val="20"/>
+        </w:rPr>
+        <w:t>string</w:t>
+      </w:r>
+      <w:r>
+        <w:rPr>
+          <w:rFonts w:ascii="Consolas" w:eastAsia="Times New Roman" w:hAnsi="Consolas" w:cs="Times New Roman"/>
+          <w:color w:val="000000"/>
+          <w:sz w:val="20"/>
+          <w:szCs w:val="20"/>
+        </w:rPr>
+        <w:t> *) </w:t>
+      </w:r>
+      <w:r>
+        <w:rPr>
+          <w:rFonts w:ascii="Consolas" w:eastAsia="Times New Roman" w:hAnsi="Consolas" w:cs="Times New Roman"/>
+          <w:color w:val="001080"/>
+          <w:sz w:val="20"/>
+          <w:szCs w:val="20"/>
+        </w:rPr>
+        <w:t>p</w:t>
+      </w:r>
+      <w:r>
+        <w:rPr>
+          <w:rFonts w:ascii="Consolas" w:eastAsia="Times New Roman" w:hAnsi="Consolas" w:cs="Times New Roman"/>
+          <w:color w:val="000000"/>
+          <w:sz w:val="20"/>
+          <w:szCs w:val="20"/>
+        </w:rPr>
+        <w:t> </w:t>
+      </w:r>
+      <w:r>
+        <w:rPr>
+          <w:rFonts w:ascii="Consolas" w:eastAsia="Times New Roman" w:hAnsi="Consolas" w:cs="Times New Roman"/>
+          <w:color w:val="795E26"/>
+          <w:sz w:val="20"/>
+          <w:szCs w:val="20"/>
+        </w:rPr>
+        <w:t>&lt;&lt;</w:t>
+      </w:r>
+      <w:r>
+        <w:rPr>
+          <w:rFonts w:ascii="Consolas" w:eastAsia="Times New Roman" w:hAnsi="Consolas" w:cs="Times New Roman"/>
+          <w:color w:val="000000"/>
+          <w:sz w:val="20"/>
+          <w:szCs w:val="20"/>
+        </w:rPr>
+        <w:t> </w:t>
+      </w:r>
+      <w:r>
+        <w:rPr>
+          <w:rFonts w:ascii="Consolas" w:eastAsia="Times New Roman" w:hAnsi="Consolas" w:cs="Times New Roman"/>
+          <w:color w:val="267F99"/>
+          <w:sz w:val="20"/>
+          <w:szCs w:val="20"/>
+        </w:rPr>
+        <w:t>std</w:t>
+      </w:r>
+      <w:r>
+        <w:rPr>
+          <w:rFonts w:ascii="Consolas" w:eastAsia="Times New Roman" w:hAnsi="Consolas" w:cs="Times New Roman"/>
+          <w:color w:val="000000"/>
+          <w:sz w:val="20"/>
+          <w:szCs w:val="20"/>
+        </w:rPr>
+        <w:t>::</w:t>
+      </w:r>
+      <w:r>
+        <w:rPr>
+          <w:rFonts w:ascii="Consolas" w:eastAsia="Times New Roman" w:hAnsi="Consolas" w:cs="Times New Roman"/>
+          <w:color w:val="795E26"/>
+          <w:sz w:val="20"/>
+          <w:szCs w:val="20"/>
+        </w:rPr>
+        <w:t>endl</w:t>
+      </w:r>
+      <w:r>
+        <w:rPr>
+          <w:rFonts w:ascii="Consolas" w:eastAsia="Times New Roman" w:hAnsi="Consolas" w:cs="Times New Roman"/>
+          <w:color w:val="000000"/>
+          <w:sz w:val="20"/>
+          <w:szCs w:val="20"/>
+        </w:rPr>
+        <w:t>;</w:t>
+      </w:r>
+    </w:p>
+    <w:p>
+      <w:pPr>
+        <w:shd w:val="clear" w:color="auto" w:fill="FFFFFF"/>
+        <w:spacing w:after="0" w:line="285" w:lineRule="atLeast"/>
+        <w:jc w:val="both"/>
+        <w:rPr>
+          <w:rFonts w:ascii="Consolas" w:eastAsia="Times New Roman" w:hAnsi="Consolas" w:cs="Times New Roman"/>
+          <w:color w:val="000000"/>
+          <w:sz w:val="21"/>
+          <w:szCs w:val="21"/>
+        </w:rPr>
+      </w:pPr>
+    </w:p>
+    <w:p>
+      <w:pPr>
+        <w:pStyle w:val="ListParagraph"/>
+        <w:ind w:left="1440"/>
+        <w:jc w:val="both"/>
+      </w:pPr>
+    </w:p>
+    <w:p>
+      <w:pPr>
+        <w:pStyle w:val="ListParagraph"/>
+        <w:ind w:left="1440"/>
+        <w:jc w:val="both"/>
+      </w:pPr>
+    </w:p>
+    <w:p>
+      <w:pPr>
+        <w:pStyle w:val="ListParagraph"/>
+        <w:ind w:left="1440"/>
+        <w:jc w:val="both"/>
+      </w:pPr>
+    </w:p>
+    <w:p>
+      <w:pPr>
+        <w:pStyle w:val="ListParagraph"/>
+        <w:ind w:left="1440"/>
+        <w:jc w:val="both"/>
+      </w:pPr>
+    </w:p>
+    <w:p>
+      <w:pPr>
+        <w:pStyle w:val="ListParagraph"/>
+        <w:ind w:left="1440"/>
+        <w:jc w:val="both"/>
       </w:pPr>
     </w:p>
     <w:p>
@@ -2219,8 +4422,10 @@
           <w:ilvl w:val="0"/>
           <w:numId w:val="1"/>
         </w:numPr>
-      </w:pPr>
-      <w:r>
+        <w:jc w:val="both"/>
+      </w:pPr>
+      <w:r>
+        <w:lastRenderedPageBreak/>
         <w:t xml:space="preserve">(15 + 10 = 25 pts) </w:t>
       </w:r>
     </w:p>
@@ -2231,6 +4436,7 @@
           <w:ilvl w:val="1"/>
           <w:numId w:val="1"/>
         </w:numPr>
+        <w:jc w:val="both"/>
         <w:rPr>
           <w:i/>
           <w:iCs/>
@@ -2302,13 +4508,279 @@
     <w:p>
       <w:pPr>
         <w:pStyle w:val="ListParagraph"/>
-        <w:ind w:left="1440"/>
-      </w:pPr>
-    </w:p>
-    <w:p>
-      <w:pPr>
-        <w:pStyle w:val="ListParagraph"/>
-        <w:ind w:left="1440"/>
+        <w:jc w:val="both"/>
+        <w:rPr>
+          <w:i/>
+          <w:iCs/>
+        </w:rPr>
+      </w:pPr>
+    </w:p>
+    <w:p>
+      <w:pPr>
+        <w:pStyle w:val="ListParagraph"/>
+        <w:ind w:left="1440"/>
+        <w:jc w:val="both"/>
+        <w:rPr>
+          <w:rFonts w:ascii="Verdana" w:hAnsi="Verdana"/>
+          <w:color w:val="444444"/>
+          <w:shd w:val="clear" w:color="auto" w:fill="FFFFFF"/>
+        </w:rPr>
+      </w:pPr>
+      <w:r>
+        <w:t xml:space="preserve">At </w:t>
+      </w:r>
+      <w:proofErr w:type="spellStart"/>
+      <w:r>
+        <w:t>it’s</w:t>
+      </w:r>
+      <w:proofErr w:type="spellEnd"/>
+      <w:r>
+        <w:t xml:space="preserve"> most basic, the manual page for the </w:t>
+      </w:r>
+      <w:proofErr w:type="spellStart"/>
+      <w:r>
+        <w:t>pthread_key_create</w:t>
+      </w:r>
+      <w:proofErr w:type="spellEnd"/>
+      <w:r>
+        <w:t xml:space="preserve"> function tells us directly that it is the programmer’s responsibility to ensure it is called only once: “</w:t>
+      </w:r>
+      <w:r>
+        <w:rPr>
+          <w:rFonts w:ascii="Verdana" w:hAnsi="Verdana"/>
+          <w:color w:val="444444"/>
+          <w:shd w:val="clear" w:color="auto" w:fill="FFFFFF"/>
+        </w:rPr>
+        <w:t>The </w:t>
+      </w:r>
+      <w:proofErr w:type="spellStart"/>
+      <w:r>
+        <w:rPr>
+          <w:rFonts w:ascii="Verdana" w:hAnsi="Verdana"/>
+          <w:i/>
+          <w:iCs/>
+          <w:color w:val="444444"/>
+          <w:shd w:val="clear" w:color="auto" w:fill="FFFFFF"/>
+        </w:rPr>
+        <w:t>pthread_key_</w:t>
+      </w:r>
+      <w:proofErr w:type="gramStart"/>
+      <w:r>
+        <w:rPr>
+          <w:rFonts w:ascii="Verdana" w:hAnsi="Verdana"/>
+          <w:i/>
+          <w:iCs/>
+          <w:color w:val="444444"/>
+          <w:shd w:val="clear" w:color="auto" w:fill="FFFFFF"/>
+        </w:rPr>
+        <w:t>create</w:t>
+      </w:r>
+      <w:proofErr w:type="spellEnd"/>
+      <w:r>
+        <w:rPr>
+          <w:rFonts w:ascii="Verdana" w:hAnsi="Verdana"/>
+          <w:color w:val="444444"/>
+          <w:shd w:val="clear" w:color="auto" w:fill="FFFFFF"/>
+        </w:rPr>
+        <w:t>(</w:t>
+      </w:r>
+      <w:proofErr w:type="gramEnd"/>
+      <w:r>
+        <w:rPr>
+          <w:rFonts w:ascii="Verdana" w:hAnsi="Verdana"/>
+          <w:color w:val="444444"/>
+          <w:shd w:val="clear" w:color="auto" w:fill="FFFFFF"/>
+        </w:rPr>
+        <w:t>) function performs no implicit synchronization. It is the responsibility of the programmer to ensure that it is called exactly once per key before use of the key. Several straightforward mechanisms can already be used to accomplish this, including calling explicit module initialization functions, using mutexes, and using </w:t>
+      </w:r>
+      <w:proofErr w:type="spellStart"/>
+      <w:r>
+        <w:rPr>
+          <w:rFonts w:ascii="Verdana" w:hAnsi="Verdana"/>
+          <w:i/>
+          <w:iCs/>
+          <w:color w:val="444444"/>
+          <w:shd w:val="clear" w:color="auto" w:fill="FFFFFF"/>
+        </w:rPr>
+        <w:t>pthread_</w:t>
+      </w:r>
+      <w:proofErr w:type="gramStart"/>
+      <w:r>
+        <w:rPr>
+          <w:rFonts w:ascii="Verdana" w:hAnsi="Verdana"/>
+          <w:i/>
+          <w:iCs/>
+          <w:color w:val="444444"/>
+          <w:shd w:val="clear" w:color="auto" w:fill="FFFFFF"/>
+        </w:rPr>
+        <w:t>once</w:t>
+      </w:r>
+      <w:proofErr w:type="spellEnd"/>
+      <w:r>
+        <w:rPr>
+          <w:rFonts w:ascii="Verdana" w:hAnsi="Verdana"/>
+          <w:color w:val="444444"/>
+          <w:shd w:val="clear" w:color="auto" w:fill="FFFFFF"/>
+        </w:rPr>
+        <w:t>(</w:t>
+      </w:r>
+      <w:proofErr w:type="gramEnd"/>
+      <w:r>
+        <w:rPr>
+          <w:rFonts w:ascii="Verdana" w:hAnsi="Verdana"/>
+          <w:color w:val="444444"/>
+          <w:shd w:val="clear" w:color="auto" w:fill="FFFFFF"/>
+        </w:rPr>
+        <w:t>).</w:t>
+      </w:r>
+      <w:r>
+        <w:rPr>
+          <w:rFonts w:ascii="Verdana" w:hAnsi="Verdana"/>
+          <w:color w:val="444444"/>
+          <w:shd w:val="clear" w:color="auto" w:fill="FFFFFF"/>
+        </w:rPr>
+        <w:t>”</w:t>
+      </w:r>
+    </w:p>
+    <w:p>
+      <w:pPr>
+        <w:pStyle w:val="ListParagraph"/>
+        <w:ind w:left="1440"/>
+        <w:jc w:val="both"/>
+        <w:rPr>
+          <w:rFonts w:ascii="Verdana" w:hAnsi="Verdana"/>
+          <w:color w:val="444444"/>
+          <w:shd w:val="clear" w:color="auto" w:fill="FFFFFF"/>
+        </w:rPr>
+      </w:pPr>
+    </w:p>
+    <w:p>
+      <w:pPr>
+        <w:pStyle w:val="ListParagraph"/>
+        <w:ind w:left="1440"/>
+        <w:jc w:val="both"/>
+      </w:pPr>
+      <w:r>
+        <w:t xml:space="preserve">Thus, we see that </w:t>
+      </w:r>
+      <w:proofErr w:type="spellStart"/>
+      <w:r>
+        <w:t>pthread_</w:t>
+      </w:r>
+      <w:proofErr w:type="gramStart"/>
+      <w:r>
+        <w:t>once</w:t>
+      </w:r>
+      <w:proofErr w:type="spellEnd"/>
+      <w:r>
+        <w:t>(</w:t>
+      </w:r>
+      <w:proofErr w:type="gramEnd"/>
+      <w:r>
+        <w:t xml:space="preserve">) is a mechanism for ensuring we only ever invoke something one time during execution. Then it logically follows we can place the call of </w:t>
+      </w:r>
+      <w:proofErr w:type="spellStart"/>
+      <w:r>
+        <w:t>pthread_key_create</w:t>
+      </w:r>
+      <w:proofErr w:type="spellEnd"/>
+      <w:r>
+        <w:t xml:space="preserve"> inside a function that is called by </w:t>
+      </w:r>
+      <w:proofErr w:type="spellStart"/>
+      <w:r>
+        <w:t>pthread_</w:t>
+      </w:r>
+      <w:proofErr w:type="gramStart"/>
+      <w:r>
+        <w:t>once</w:t>
+      </w:r>
+      <w:proofErr w:type="spellEnd"/>
+      <w:r>
+        <w:t>(</w:t>
+      </w:r>
+      <w:proofErr w:type="gramEnd"/>
+      <w:r>
+        <w:t xml:space="preserve">). This is what we do – we call </w:t>
+      </w:r>
+      <w:proofErr w:type="spellStart"/>
+      <w:r>
+        <w:t>pthread_once</w:t>
+      </w:r>
+      <w:proofErr w:type="spellEnd"/>
+      <w:r>
+        <w:t>, which as its second argument takes in a void (*__</w:t>
+      </w:r>
+      <w:proofErr w:type="spellStart"/>
+      <w:r>
+        <w:t>init_</w:t>
+      </w:r>
+      <w:proofErr w:type="gramStart"/>
+      <w:r>
+        <w:t>routine</w:t>
+      </w:r>
+      <w:proofErr w:type="spellEnd"/>
+      <w:r>
+        <w:t>)(</w:t>
+      </w:r>
+      <w:proofErr w:type="gramEnd"/>
+      <w:r>
+        <w:t xml:space="preserve">) or a function. We pass it </w:t>
+      </w:r>
+      <w:proofErr w:type="spellStart"/>
+      <w:r>
+        <w:t>readline_once</w:t>
+      </w:r>
+      <w:proofErr w:type="spellEnd"/>
+      <w:r>
+        <w:t xml:space="preserve">, and inside this function we call </w:t>
+      </w:r>
+      <w:proofErr w:type="spellStart"/>
+      <w:r>
+        <w:t>pthread_key_create</w:t>
+      </w:r>
+      <w:proofErr w:type="spellEnd"/>
+      <w:r>
+        <w:t xml:space="preserve">. </w:t>
+      </w:r>
+      <w:proofErr w:type="gramStart"/>
+      <w:r>
+        <w:t>Thus</w:t>
+      </w:r>
+      <w:proofErr w:type="gramEnd"/>
+      <w:r>
+        <w:t xml:space="preserve"> we ensure it is only ever called once. </w:t>
+      </w:r>
+    </w:p>
+    <w:p>
+      <w:pPr>
+        <w:pStyle w:val="ListParagraph"/>
+        <w:ind w:left="1440"/>
+        <w:jc w:val="both"/>
+      </w:pPr>
+    </w:p>
+    <w:p>
+      <w:pPr>
+        <w:pStyle w:val="ListParagraph"/>
+        <w:ind w:left="1440"/>
+        <w:jc w:val="both"/>
+      </w:pPr>
+      <w:r>
+        <w:t xml:space="preserve">For further detail, we turn to the text: </w:t>
+      </w:r>
+    </w:p>
+    <w:p>
+      <w:pPr>
+        <w:pStyle w:val="ListParagraph"/>
+        <w:ind w:left="1440"/>
+        <w:jc w:val="both"/>
+      </w:pPr>
+    </w:p>
+    <w:p>
+      <w:pPr>
+        <w:pStyle w:val="ListParagraph"/>
+        <w:ind w:left="1440"/>
+        <w:jc w:val="both"/>
       </w:pPr>
       <w:r>
         <w:t xml:space="preserve">We first call </w:t>
@@ -2462,17 +4934,22 @@
       <w:r>
         <w:t xml:space="preserve"> function is called only one time per process.</w:t>
       </w:r>
-    </w:p>
-    <w:p>
-      <w:pPr>
-        <w:pStyle w:val="ListParagraph"/>
-        <w:ind w:left="1440"/>
-      </w:pPr>
-    </w:p>
-    <w:p>
-      <w:pPr>
-        <w:pStyle w:val="ListParagraph"/>
-        <w:ind w:left="1440"/>
+      <w:r>
+        <w:t xml:space="preserve"> (p. 798)</w:t>
+      </w:r>
+    </w:p>
+    <w:p>
+      <w:pPr>
+        <w:pStyle w:val="ListParagraph"/>
+        <w:ind w:left="1440"/>
+        <w:jc w:val="both"/>
+      </w:pPr>
+    </w:p>
+    <w:p>
+      <w:pPr>
+        <w:pStyle w:val="ListParagraph"/>
+        <w:ind w:left="1440"/>
+        <w:jc w:val="both"/>
       </w:pPr>
       <w:r>
         <w:t>“</w:t>
@@ -2560,17 +5037,22 @@
       <w:r>
         <w:t>.”</w:t>
       </w:r>
-    </w:p>
-    <w:p>
-      <w:pPr>
-        <w:pStyle w:val="ListParagraph"/>
-        <w:ind w:left="1440"/>
-      </w:pPr>
-    </w:p>
-    <w:p>
-      <w:pPr>
-        <w:pStyle w:val="ListParagraph"/>
-        <w:ind w:left="1440"/>
+      <w:r>
+        <w:t xml:space="preserve"> (p. 799)</w:t>
+      </w:r>
+    </w:p>
+    <w:p>
+      <w:pPr>
+        <w:pStyle w:val="ListParagraph"/>
+        <w:ind w:left="1440"/>
+        <w:jc w:val="both"/>
+      </w:pPr>
+    </w:p>
+    <w:p>
+      <w:pPr>
+        <w:pStyle w:val="ListParagraph"/>
+        <w:ind w:left="1440"/>
+        <w:jc w:val="both"/>
         <w:rPr>
           <w:i/>
           <w:iCs/>
@@ -2606,18 +5088,329 @@
       <w:pPr>
         <w:pStyle w:val="ListParagraph"/>
         <w:ind w:left="1440"/>
-      </w:pPr>
-    </w:p>
-    <w:p>
-      <w:pPr>
-        <w:pStyle w:val="ListParagraph"/>
-        <w:ind w:left="1440"/>
-      </w:pPr>
-    </w:p>
-    <w:p>
-      <w:pPr>
-        <w:pStyle w:val="ListParagraph"/>
-        <w:ind w:left="1440"/>
+        <w:jc w:val="both"/>
+      </w:pPr>
+    </w:p>
+    <w:p>
+      <w:pPr>
+        <w:pStyle w:val="ListParagraph"/>
+        <w:ind w:left="1440"/>
+        <w:jc w:val="both"/>
+      </w:pPr>
+      <w:r>
+        <w:lastRenderedPageBreak/>
+        <w:t>My program does appear to still work correctly but that could be because there is no 2</w:t>
+      </w:r>
+      <w:r>
+        <w:rPr>
+          <w:vertAlign w:val="superscript"/>
+        </w:rPr>
+        <w:t>nd</w:t>
+      </w:r>
+      <w:r>
+        <w:t xml:space="preserve"> thread that comes in and tries to generate a key again. We recall from the text it is the programmer’s responsibility to ensure </w:t>
+      </w:r>
+      <w:proofErr w:type="spellStart"/>
+      <w:r>
+        <w:t>pthread_key_create</w:t>
+      </w:r>
+      <w:proofErr w:type="spellEnd"/>
+      <w:r>
+        <w:t xml:space="preserve"> is called only once but commenting out </w:t>
+      </w:r>
+      <w:proofErr w:type="spellStart"/>
+      <w:r>
+        <w:t>pthread_once</w:t>
+      </w:r>
+      <w:proofErr w:type="spellEnd"/>
+      <w:r>
+        <w:t xml:space="preserve"> can create undefined/unexpected behavior. While I personally did not observe it in testing, I cannot rule out that it could happen. So </w:t>
+      </w:r>
+      <w:proofErr w:type="spellStart"/>
+      <w:r>
+        <w:t>pthread_once</w:t>
+      </w:r>
+      <w:proofErr w:type="spellEnd"/>
+      <w:r>
+        <w:t xml:space="preserve"> should remain uncommented and should be used! </w:t>
+      </w:r>
+    </w:p>
+    <w:p>
+      <w:pPr>
+        <w:pStyle w:val="ListParagraph"/>
+        <w:ind w:left="1440"/>
+        <w:jc w:val="both"/>
+      </w:pPr>
+    </w:p>
+    <w:p>
+      <w:pPr>
+        <w:pStyle w:val="ListParagraph"/>
+        <w:ind w:left="1440"/>
+        <w:jc w:val="both"/>
+      </w:pPr>
+      <w:r>
+        <w:t xml:space="preserve">Client with commented out </w:t>
+      </w:r>
+      <w:proofErr w:type="spellStart"/>
+      <w:r>
+        <w:t>pthread_once</w:t>
+      </w:r>
+      <w:proofErr w:type="spellEnd"/>
+      <w:r>
+        <w:t xml:space="preserve">: </w:t>
+      </w:r>
+    </w:p>
+    <w:p>
+      <w:pPr>
+        <w:pStyle w:val="ListParagraph"/>
+        <w:ind w:left="1440"/>
+        <w:jc w:val="both"/>
+      </w:pPr>
+      <w:r>
+        <w:drawing>
+          <wp:inline distT="0" distB="0" distL="0" distR="0" wp14:anchorId="460CE8B8" wp14:editId="129F91CE">
+            <wp:extent cx="5172075" cy="993525"/>
+            <wp:effectExtent l="0" t="0" r="0" b="0"/>
+            <wp:docPr id="10" name="Picture 10" descr="Text&#10;&#10;Description automatically generated"/>
+            <wp:cNvGraphicFramePr>
+              <a:graphicFrameLocks xmlns:a="http://schemas.openxmlformats.org/drawingml/2006/main" noChangeAspect="1"/>
+            </wp:cNvGraphicFramePr>
+            <a:graphic xmlns:a="http://schemas.openxmlformats.org/drawingml/2006/main">
+              <a:graphicData uri="http://schemas.openxmlformats.org/drawingml/2006/picture">
+                <pic:pic xmlns:pic="http://schemas.openxmlformats.org/drawingml/2006/picture">
+                  <pic:nvPicPr>
+                    <pic:cNvPr id="10" name="Picture 10" descr="Text&#10;&#10;Description automatically generated"/>
+                    <pic:cNvPicPr/>
+                  </pic:nvPicPr>
+                  <pic:blipFill>
+                    <a:blip r:embed="rId16"/>
+                    <a:stretch>
+                      <a:fillRect/>
+                    </a:stretch>
+                  </pic:blipFill>
+                  <pic:spPr>
+                    <a:xfrm>
+                      <a:off x="0" y="0"/>
+                      <a:ext cx="5180788" cy="995199"/>
+                    </a:xfrm>
+                    <a:prstGeom prst="rect">
+                      <a:avLst/>
+                    </a:prstGeom>
+                  </pic:spPr>
+                </pic:pic>
+              </a:graphicData>
+            </a:graphic>
+          </wp:inline>
+        </w:drawing>
+      </w:r>
+    </w:p>
+    <w:p>
+      <w:pPr>
+        <w:pStyle w:val="ListParagraph"/>
+        <w:ind w:left="1440"/>
+        <w:jc w:val="both"/>
+      </w:pPr>
+    </w:p>
+    <w:p>
+      <w:pPr>
+        <w:pStyle w:val="ListParagraph"/>
+        <w:ind w:left="1440"/>
+        <w:jc w:val="both"/>
+      </w:pPr>
+    </w:p>
+    <w:p>
+      <w:pPr>
+        <w:pStyle w:val="ListParagraph"/>
+        <w:ind w:left="1440"/>
+        <w:jc w:val="both"/>
+      </w:pPr>
+    </w:p>
+    <w:p>
+      <w:pPr>
+        <w:pStyle w:val="ListParagraph"/>
+        <w:ind w:left="1440"/>
+        <w:jc w:val="both"/>
+      </w:pPr>
+    </w:p>
+    <w:p>
+      <w:pPr>
+        <w:pStyle w:val="ListParagraph"/>
+        <w:ind w:left="1440"/>
+        <w:jc w:val="both"/>
+      </w:pPr>
+    </w:p>
+    <w:p>
+      <w:pPr>
+        <w:pStyle w:val="ListParagraph"/>
+        <w:ind w:left="1440"/>
+        <w:jc w:val="both"/>
+      </w:pPr>
+    </w:p>
+    <w:p>
+      <w:pPr>
+        <w:pStyle w:val="ListParagraph"/>
+        <w:ind w:left="1440"/>
+        <w:jc w:val="both"/>
+      </w:pPr>
+    </w:p>
+    <w:p>
+      <w:pPr>
+        <w:pStyle w:val="ListParagraph"/>
+        <w:ind w:left="1440"/>
+        <w:jc w:val="both"/>
+      </w:pPr>
+    </w:p>
+    <w:p>
+      <w:pPr>
+        <w:pStyle w:val="ListParagraph"/>
+        <w:ind w:left="1440"/>
+        <w:jc w:val="both"/>
+      </w:pPr>
+    </w:p>
+    <w:p>
+      <w:pPr>
+        <w:pStyle w:val="ListParagraph"/>
+        <w:ind w:left="1440"/>
+        <w:jc w:val="both"/>
+      </w:pPr>
+    </w:p>
+    <w:p>
+      <w:pPr>
+        <w:pStyle w:val="ListParagraph"/>
+        <w:ind w:left="1440"/>
+        <w:jc w:val="both"/>
+      </w:pPr>
+    </w:p>
+    <w:p>
+      <w:pPr>
+        <w:pStyle w:val="ListParagraph"/>
+        <w:ind w:left="1440"/>
+        <w:jc w:val="both"/>
+      </w:pPr>
+    </w:p>
+    <w:p>
+      <w:pPr>
+        <w:pStyle w:val="ListParagraph"/>
+        <w:ind w:left="1440"/>
+        <w:jc w:val="both"/>
+      </w:pPr>
+    </w:p>
+    <w:p>
+      <w:pPr>
+        <w:pStyle w:val="ListParagraph"/>
+        <w:ind w:left="1440"/>
+        <w:jc w:val="both"/>
+      </w:pPr>
+    </w:p>
+    <w:p>
+      <w:pPr>
+        <w:pStyle w:val="ListParagraph"/>
+        <w:ind w:left="1440"/>
+        <w:jc w:val="both"/>
+      </w:pPr>
+    </w:p>
+    <w:p>
+      <w:pPr>
+        <w:pStyle w:val="ListParagraph"/>
+        <w:ind w:left="1440"/>
+        <w:jc w:val="both"/>
+      </w:pPr>
+    </w:p>
+    <w:p>
+      <w:pPr>
+        <w:pStyle w:val="ListParagraph"/>
+        <w:ind w:left="1440"/>
+        <w:jc w:val="both"/>
+      </w:pPr>
+    </w:p>
+    <w:p>
+      <w:pPr>
+        <w:pStyle w:val="ListParagraph"/>
+        <w:ind w:left="1440"/>
+        <w:jc w:val="both"/>
+      </w:pPr>
+    </w:p>
+    <w:p>
+      <w:pPr>
+        <w:pStyle w:val="ListParagraph"/>
+        <w:ind w:left="1440"/>
+        <w:jc w:val="both"/>
+      </w:pPr>
+    </w:p>
+    <w:p>
+      <w:pPr>
+        <w:pStyle w:val="ListParagraph"/>
+        <w:ind w:left="1440"/>
+        <w:jc w:val="both"/>
+      </w:pPr>
+    </w:p>
+    <w:p>
+      <w:pPr>
+        <w:pStyle w:val="ListParagraph"/>
+        <w:ind w:left="1440"/>
+        <w:jc w:val="both"/>
+      </w:pPr>
+      <w:r>
+        <w:lastRenderedPageBreak/>
+        <w:t xml:space="preserve">Server receiving message from client: </w:t>
+      </w:r>
+    </w:p>
+    <w:p>
+      <w:pPr>
+        <w:pStyle w:val="ListParagraph"/>
+        <w:ind w:left="1440"/>
+        <w:jc w:val="both"/>
+      </w:pPr>
+    </w:p>
+    <w:p>
+      <w:pPr>
+        <w:pStyle w:val="ListParagraph"/>
+        <w:ind w:left="1440"/>
+        <w:jc w:val="both"/>
+      </w:pPr>
+      <w:r>
+        <w:drawing>
+          <wp:inline distT="0" distB="0" distL="0" distR="0" wp14:anchorId="74912516" wp14:editId="78A8DF0A">
+            <wp:extent cx="4991100" cy="5010297"/>
+            <wp:effectExtent l="0" t="0" r="0" b="0"/>
+            <wp:docPr id="11" name="Picture 11" descr="Text&#10;&#10;Description automatically generated"/>
+            <wp:cNvGraphicFramePr>
+              <a:graphicFrameLocks xmlns:a="http://schemas.openxmlformats.org/drawingml/2006/main" noChangeAspect="1"/>
+            </wp:cNvGraphicFramePr>
+            <a:graphic xmlns:a="http://schemas.openxmlformats.org/drawingml/2006/main">
+              <a:graphicData uri="http://schemas.openxmlformats.org/drawingml/2006/picture">
+                <pic:pic xmlns:pic="http://schemas.openxmlformats.org/drawingml/2006/picture">
+                  <pic:nvPicPr>
+                    <pic:cNvPr id="11" name="Picture 11" descr="Text&#10;&#10;Description automatically generated"/>
+                    <pic:cNvPicPr/>
+                  </pic:nvPicPr>
+                  <pic:blipFill>
+                    <a:blip r:embed="rId17"/>
+                    <a:stretch>
+                      <a:fillRect/>
+                    </a:stretch>
+                  </pic:blipFill>
+                  <pic:spPr>
+                    <a:xfrm>
+                      <a:off x="0" y="0"/>
+                      <a:ext cx="4993845" cy="5013052"/>
+                    </a:xfrm>
+                    <a:prstGeom prst="rect">
+                      <a:avLst/>
+                    </a:prstGeom>
+                  </pic:spPr>
+                </pic:pic>
+              </a:graphicData>
+            </a:graphic>
+          </wp:inline>
+        </w:drawing>
+      </w:r>
+    </w:p>
+    <w:p>
+      <w:pPr>
+        <w:pStyle w:val="ListParagraph"/>
+        <w:ind w:left="1440"/>
+        <w:jc w:val="both"/>
       </w:pPr>
     </w:p>
     <w:p>
@@ -2627,6 +5420,7 @@
           <w:ilvl w:val="1"/>
           <w:numId w:val="1"/>
         </w:numPr>
+        <w:jc w:val="both"/>
         <w:rPr>
           <w:i/>
           <w:iCs/>
@@ -2704,12 +5498,14 @@
     <w:p>
       <w:pPr>
         <w:pStyle w:val="ListParagraph"/>
-      </w:pPr>
-    </w:p>
-    <w:p>
-      <w:pPr>
-        <w:pStyle w:val="ListParagraph"/>
-        <w:ind w:left="1440"/>
+        <w:jc w:val="both"/>
+      </w:pPr>
+    </w:p>
+    <w:p>
+      <w:pPr>
+        <w:pStyle w:val="ListParagraph"/>
+        <w:ind w:left="1440"/>
+        <w:jc w:val="both"/>
       </w:pPr>
       <w:r>
         <w:t xml:space="preserve">The internal function </w:t>
@@ -2762,17 +5558,362 @@
     <w:p>
       <w:pPr>
         <w:pStyle w:val="ListParagraph"/>
-      </w:pPr>
-    </w:p>
-    <w:p>
-      <w:pPr>
-        <w:pStyle w:val="ListParagraph"/>
-        <w:ind w:left="1440"/>
-      </w:pPr>
-    </w:p>
-    <w:p>
-      <w:pPr>
-        <w:pStyle w:val="ListParagraph"/>
+        <w:ind w:left="1440"/>
+        <w:jc w:val="both"/>
+      </w:pPr>
+    </w:p>
+    <w:p>
+      <w:pPr>
+        <w:pStyle w:val="ListParagraph"/>
+        <w:ind w:left="1440"/>
+        <w:jc w:val="both"/>
+      </w:pPr>
+      <w:r>
+        <w:t xml:space="preserve">But the way we make </w:t>
+      </w:r>
+      <w:proofErr w:type="spellStart"/>
+      <w:r>
+        <w:t>my_read</w:t>
+      </w:r>
+      <w:proofErr w:type="spellEnd"/>
+      <w:r>
+        <w:t xml:space="preserve"> thread safe and re-entrant </w:t>
+      </w:r>
+      <w:proofErr w:type="gramStart"/>
+      <w:r>
+        <w:t>isn’t</w:t>
+      </w:r>
+      <w:proofErr w:type="gramEnd"/>
+      <w:r>
+        <w:t xml:space="preserve"> through removing the static variable. </w:t>
+      </w:r>
+      <w:r>
+        <w:t xml:space="preserve">We observe Figure 3.18 and Figure 26.12 and compare. The latter </w:t>
+      </w:r>
+      <w:proofErr w:type="spellStart"/>
+      <w:r>
+        <w:t>my_read</w:t>
+      </w:r>
+      <w:proofErr w:type="spellEnd"/>
+      <w:r>
+        <w:t xml:space="preserve"> has an added 1</w:t>
+      </w:r>
+      <w:r>
+        <w:rPr>
+          <w:vertAlign w:val="superscript"/>
+        </w:rPr>
+        <w:t>st</w:t>
+      </w:r>
+      <w:r>
+        <w:t xml:space="preserve"> argument – </w:t>
+      </w:r>
+      <w:proofErr w:type="spellStart"/>
+      <w:r>
+        <w:t>Rline</w:t>
+      </w:r>
+      <w:proofErr w:type="spellEnd"/>
+      <w:r>
+        <w:t xml:space="preserve"> *</w:t>
+      </w:r>
+      <w:proofErr w:type="spellStart"/>
+      <w:r>
+        <w:t>tsd</w:t>
+      </w:r>
+      <w:proofErr w:type="spellEnd"/>
+      <w:r>
+        <w:t xml:space="preserve">. The first argument is a pointer to the </w:t>
+      </w:r>
+      <w:proofErr w:type="spellStart"/>
+      <w:r>
+        <w:t>Rline</w:t>
+      </w:r>
+      <w:proofErr w:type="spellEnd"/>
+      <w:r>
+        <w:t xml:space="preserve"> structure that is allocated for this specific thread, containing thread-specific data. </w:t>
+      </w:r>
+      <w:proofErr w:type="gramStart"/>
+      <w:r>
+        <w:t>Thus</w:t>
+      </w:r>
+      <w:proofErr w:type="gramEnd"/>
+      <w:r>
+        <w:t xml:space="preserve"> we get around the issue of other threads potentially overwriting our data by maintaining it locally to the thread itself. </w:t>
+      </w:r>
+    </w:p>
+    <w:p>
+      <w:pPr>
+        <w:pStyle w:val="ListParagraph"/>
+        <w:ind w:left="1440"/>
+        <w:jc w:val="both"/>
+      </w:pPr>
+    </w:p>
+    <w:p>
+      <w:pPr>
+        <w:pStyle w:val="ListParagraph"/>
+        <w:ind w:left="1440"/>
+        <w:jc w:val="both"/>
+      </w:pPr>
+      <w:r>
+        <w:t xml:space="preserve">What happens when we remove the static declaration for this function? From my observation, nothing of note – the program worked as expected. </w:t>
+      </w:r>
+      <w:proofErr w:type="gramStart"/>
+      <w:r>
+        <w:t>Again</w:t>
+      </w:r>
+      <w:proofErr w:type="gramEnd"/>
+      <w:r>
+        <w:t xml:space="preserve"> it could be because I do not have multiple threads competing and I do not have race conditions. It is just the one client sending one message to the one server. But the code compiles fine and executes without any runtime error. The client runs, sends a message to the server, which </w:t>
+      </w:r>
+      <w:proofErr w:type="gramStart"/>
+      <w:r>
+        <w:t>In</w:t>
+      </w:r>
+      <w:proofErr w:type="gramEnd"/>
+      <w:r>
+        <w:t xml:space="preserve"> turn receives the message as expected. </w:t>
+      </w:r>
+    </w:p>
+    <w:p>
+      <w:pPr>
+        <w:pStyle w:val="ListParagraph"/>
+        <w:ind w:left="1440"/>
+        <w:jc w:val="both"/>
+      </w:pPr>
+    </w:p>
+    <w:p>
+      <w:pPr>
+        <w:pStyle w:val="ListParagraph"/>
+        <w:ind w:left="1440"/>
+        <w:jc w:val="both"/>
+      </w:pPr>
+      <w:r>
+        <w:t xml:space="preserve">Client (from readline_client.cpp) executing with a non-static </w:t>
+      </w:r>
+      <w:proofErr w:type="spellStart"/>
+      <w:r>
+        <w:t>my_read</w:t>
+      </w:r>
+      <w:proofErr w:type="spellEnd"/>
+      <w:r>
+        <w:t xml:space="preserve"> function: </w:t>
+      </w:r>
+    </w:p>
+    <w:p>
+      <w:pPr>
+        <w:pStyle w:val="ListParagraph"/>
+        <w:ind w:left="1440"/>
+        <w:jc w:val="both"/>
+      </w:pPr>
+      <w:r>
+        <w:drawing>
+          <wp:inline distT="0" distB="0" distL="0" distR="0" wp14:anchorId="561DF5C8" wp14:editId="1C07F578">
+            <wp:extent cx="4848225" cy="933905"/>
+            <wp:effectExtent l="0" t="0" r="0" b="0"/>
+            <wp:docPr id="12" name="Picture 12" descr="Text&#10;&#10;Description automatically generated"/>
+            <wp:cNvGraphicFramePr>
+              <a:graphicFrameLocks xmlns:a="http://schemas.openxmlformats.org/drawingml/2006/main" noChangeAspect="1"/>
+            </wp:cNvGraphicFramePr>
+            <a:graphic xmlns:a="http://schemas.openxmlformats.org/drawingml/2006/main">
+              <a:graphicData uri="http://schemas.openxmlformats.org/drawingml/2006/picture">
+                <pic:pic xmlns:pic="http://schemas.openxmlformats.org/drawingml/2006/picture">
+                  <pic:nvPicPr>
+                    <pic:cNvPr id="12" name="Picture 12" descr="Text&#10;&#10;Description automatically generated"/>
+                    <pic:cNvPicPr/>
+                  </pic:nvPicPr>
+                  <pic:blipFill>
+                    <a:blip r:embed="rId18"/>
+                    <a:stretch>
+                      <a:fillRect/>
+                    </a:stretch>
+                  </pic:blipFill>
+                  <pic:spPr>
+                    <a:xfrm>
+                      <a:off x="0" y="0"/>
+                      <a:ext cx="4857512" cy="935694"/>
+                    </a:xfrm>
+                    <a:prstGeom prst="rect">
+                      <a:avLst/>
+                    </a:prstGeom>
+                  </pic:spPr>
+                </pic:pic>
+              </a:graphicData>
+            </a:graphic>
+          </wp:inline>
+        </w:drawing>
+      </w:r>
+    </w:p>
+    <w:p>
+      <w:pPr>
+        <w:pStyle w:val="ListParagraph"/>
+        <w:ind w:left="1440"/>
+        <w:jc w:val="both"/>
+      </w:pPr>
+    </w:p>
+    <w:p>
+      <w:pPr>
+        <w:pStyle w:val="ListParagraph"/>
+        <w:ind w:left="1440"/>
+        <w:jc w:val="both"/>
+      </w:pPr>
+    </w:p>
+    <w:p>
+      <w:pPr>
+        <w:pStyle w:val="ListParagraph"/>
+        <w:ind w:left="1440"/>
+        <w:jc w:val="both"/>
+      </w:pPr>
+    </w:p>
+    <w:p>
+      <w:pPr>
+        <w:pStyle w:val="ListParagraph"/>
+        <w:ind w:left="1440"/>
+        <w:jc w:val="both"/>
+      </w:pPr>
+    </w:p>
+    <w:p>
+      <w:pPr>
+        <w:pStyle w:val="ListParagraph"/>
+        <w:ind w:left="1440"/>
+        <w:jc w:val="both"/>
+      </w:pPr>
+    </w:p>
+    <w:p>
+      <w:pPr>
+        <w:pStyle w:val="ListParagraph"/>
+        <w:ind w:left="1440"/>
+        <w:jc w:val="both"/>
+      </w:pPr>
+    </w:p>
+    <w:p>
+      <w:pPr>
+        <w:pStyle w:val="ListParagraph"/>
+        <w:ind w:left="1440"/>
+        <w:jc w:val="both"/>
+      </w:pPr>
+    </w:p>
+    <w:p>
+      <w:pPr>
+        <w:pStyle w:val="ListParagraph"/>
+        <w:ind w:left="1440"/>
+        <w:jc w:val="both"/>
+      </w:pPr>
+    </w:p>
+    <w:p>
+      <w:pPr>
+        <w:pStyle w:val="ListParagraph"/>
+        <w:ind w:left="1440"/>
+        <w:jc w:val="both"/>
+      </w:pPr>
+    </w:p>
+    <w:p>
+      <w:pPr>
+        <w:pStyle w:val="ListParagraph"/>
+        <w:ind w:left="1440"/>
+        <w:jc w:val="both"/>
+      </w:pPr>
+    </w:p>
+    <w:p>
+      <w:pPr>
+        <w:pStyle w:val="ListParagraph"/>
+        <w:ind w:left="1440"/>
+        <w:jc w:val="both"/>
+      </w:pPr>
+      <w:r>
+        <w:lastRenderedPageBreak/>
+        <w:t xml:space="preserve">Server receiving the client message: </w:t>
+      </w:r>
+    </w:p>
+    <w:p>
+      <w:pPr>
+        <w:pStyle w:val="ListParagraph"/>
+        <w:ind w:left="1440"/>
+        <w:jc w:val="both"/>
+      </w:pPr>
+    </w:p>
+    <w:p>
+      <w:pPr>
+        <w:pStyle w:val="ListParagraph"/>
+        <w:ind w:left="1440"/>
+        <w:jc w:val="both"/>
+      </w:pPr>
+      <w:r>
+        <w:drawing>
+          <wp:inline distT="0" distB="0" distL="0" distR="0" wp14:anchorId="52939A84" wp14:editId="347548F5">
+            <wp:extent cx="4572000" cy="4688742"/>
+            <wp:effectExtent l="0" t="0" r="0" b="0"/>
+            <wp:docPr id="13" name="Picture 13" descr="Text&#10;&#10;Description automatically generated"/>
+            <wp:cNvGraphicFramePr>
+              <a:graphicFrameLocks xmlns:a="http://schemas.openxmlformats.org/drawingml/2006/main" noChangeAspect="1"/>
+            </wp:cNvGraphicFramePr>
+            <a:graphic xmlns:a="http://schemas.openxmlformats.org/drawingml/2006/main">
+              <a:graphicData uri="http://schemas.openxmlformats.org/drawingml/2006/picture">
+                <pic:pic xmlns:pic="http://schemas.openxmlformats.org/drawingml/2006/picture">
+                  <pic:nvPicPr>
+                    <pic:cNvPr id="13" name="Picture 13" descr="Text&#10;&#10;Description automatically generated"/>
+                    <pic:cNvPicPr/>
+                  </pic:nvPicPr>
+                  <pic:blipFill>
+                    <a:blip r:embed="rId19"/>
+                    <a:stretch>
+                      <a:fillRect/>
+                    </a:stretch>
+                  </pic:blipFill>
+                  <pic:spPr>
+                    <a:xfrm>
+                      <a:off x="0" y="0"/>
+                      <a:ext cx="4579373" cy="4696303"/>
+                    </a:xfrm>
+                    <a:prstGeom prst="rect">
+                      <a:avLst/>
+                    </a:prstGeom>
+                  </pic:spPr>
+                </pic:pic>
+              </a:graphicData>
+            </a:graphic>
+          </wp:inline>
+        </w:drawing>
+      </w:r>
+    </w:p>
+    <w:p>
+      <w:pPr>
+        <w:jc w:val="both"/>
+      </w:pPr>
+    </w:p>
+    <w:p>
+      <w:pPr>
+        <w:jc w:val="both"/>
+      </w:pPr>
+    </w:p>
+    <w:p>
+      <w:pPr>
+        <w:jc w:val="both"/>
+      </w:pPr>
+    </w:p>
+    <w:p>
+      <w:pPr>
+        <w:jc w:val="both"/>
+      </w:pPr>
+    </w:p>
+    <w:p>
+      <w:pPr>
+        <w:ind w:left="720"/>
+        <w:jc w:val="both"/>
+      </w:pPr>
+      <w:r>
+        <w:t xml:space="preserve">Unrelated to the questions above but interesting to note, if the program is prematurely terminated after a bind, the operating system will place a TIME_WAIT on the port and it will be unavailable until that time elapses. </w:t>
+      </w:r>
+    </w:p>
+    <w:p>
+      <w:pPr>
+        <w:pStyle w:val="ListParagraph"/>
+        <w:ind w:left="1440"/>
+        <w:jc w:val="both"/>
+      </w:pPr>
+    </w:p>
+    <w:p>
+      <w:pPr>
+        <w:pStyle w:val="ListParagraph"/>
+        <w:jc w:val="both"/>
       </w:pPr>
       <w:r>
         <w:rPr>
@@ -2794,7 +5935,7 @@
                     <pic:cNvPicPr/>
                   </pic:nvPicPr>
                   <pic:blipFill>
-                    <a:blip r:embed="rId15"/>
+                    <a:blip r:embed="rId20"/>
                     <a:stretch>
                       <a:fillRect/>
                     </a:stretch>
@@ -2818,16 +5959,31 @@
     <w:p>
       <w:pPr>
         <w:pStyle w:val="ListParagraph"/>
-      </w:pPr>
-    </w:p>
-    <w:p>
-      <w:pPr>
-        <w:pStyle w:val="ListParagraph"/>
-      </w:pPr>
-    </w:p>
-    <w:p>
-      <w:pPr>
-        <w:pStyle w:val="ListParagraph"/>
+        <w:jc w:val="both"/>
+      </w:pPr>
+    </w:p>
+    <w:p>
+      <w:pPr>
+        <w:pStyle w:val="ListParagraph"/>
+        <w:jc w:val="both"/>
+      </w:pPr>
+    </w:p>
+    <w:p>
+      <w:pPr>
+        <w:pStyle w:val="ListParagraph"/>
+        <w:jc w:val="both"/>
+      </w:pPr>
+    </w:p>
+    <w:p>
+      <w:pPr>
+        <w:pStyle w:val="ListParagraph"/>
+        <w:jc w:val="both"/>
+      </w:pPr>
+    </w:p>
+    <w:p>
+      <w:pPr>
+        <w:pStyle w:val="ListParagraph"/>
+        <w:jc w:val="both"/>
         <w:rPr>
           <w:b/>
           <w:bCs/>
@@ -2844,6 +6000,7 @@
     <w:p>
       <w:pPr>
         <w:pStyle w:val="ListParagraph"/>
+        <w:jc w:val="both"/>
       </w:pPr>
     </w:p>
     <w:p>
@@ -2853,8 +6010,9 @@
           <w:ilvl w:val="0"/>
           <w:numId w:val="2"/>
         </w:numPr>
-      </w:pPr>
-      <w:hyperlink r:id="rId16" w:history="1">
+        <w:jc w:val="both"/>
+      </w:pPr>
+      <w:hyperlink r:id="rId21" w:history="1">
         <w:r>
           <w:rPr>
             <w:rStyle w:val="Hyperlink"/>
@@ -2866,8 +6024,213 @@
         <w:t xml:space="preserve"> </w:t>
       </w:r>
     </w:p>
+    <w:p>
+      <w:pPr>
+        <w:pStyle w:val="ListParagraph"/>
+        <w:numPr>
+          <w:ilvl w:val="0"/>
+          <w:numId w:val="2"/>
+        </w:numPr>
+        <w:jc w:val="both"/>
+      </w:pPr>
+      <w:hyperlink r:id="rId22" w:history="1">
+        <w:r>
+          <w:rPr>
+            <w:rStyle w:val="Hyperlink"/>
+          </w:rPr>
+          <w:t>https://stackoverflow.com/questions/9005955/how-does-pthread-key-t-and-the-method-pthread-key-create-work</w:t>
+        </w:r>
+      </w:hyperlink>
+      <w:r>
+        <w:t xml:space="preserve"> </w:t>
+      </w:r>
+    </w:p>
+    <w:p>
+      <w:pPr>
+        <w:pStyle w:val="ListParagraph"/>
+        <w:numPr>
+          <w:ilvl w:val="0"/>
+          <w:numId w:val="2"/>
+        </w:numPr>
+        <w:jc w:val="both"/>
+      </w:pPr>
+      <w:r>
+        <w:t xml:space="preserve">W. R. Stevens, Bill </w:t>
+      </w:r>
+      <w:proofErr w:type="spellStart"/>
+      <w:r>
+        <w:t>Fenner</w:t>
+      </w:r>
+      <w:proofErr w:type="spellEnd"/>
+      <w:r>
+        <w:t xml:space="preserve">, and Andrew M. </w:t>
+      </w:r>
+      <w:proofErr w:type="spellStart"/>
+      <w:r>
+        <w:t>Rudoff</w:t>
+      </w:r>
+      <w:proofErr w:type="spellEnd"/>
+      <w:r>
+        <w:t>. UNIX Network Programming – Networking APIs: Sockets and XTI (</w:t>
+      </w:r>
+      <w:proofErr w:type="gramStart"/>
+      <w:r>
+        <w:t>3nd</w:t>
+      </w:r>
+      <w:proofErr w:type="gramEnd"/>
+      <w:r>
+        <w:t xml:space="preserve"> ed.). Addison-Wesley, 2004. ISBN: 0-13-141155-1.</w:t>
+      </w:r>
+    </w:p>
+    <w:p>
+      <w:pPr>
+        <w:pStyle w:val="ListParagraph"/>
+        <w:numPr>
+          <w:ilvl w:val="0"/>
+          <w:numId w:val="2"/>
+        </w:numPr>
+        <w:jc w:val="both"/>
+      </w:pPr>
+      <w:hyperlink r:id="rId23" w:history="1">
+        <w:r>
+          <w:rPr>
+            <w:rStyle w:val="Hyperlink"/>
+          </w:rPr>
+          <w:t>https://www.man7.org/linux/man-pages/man3/readline.3.html</w:t>
+        </w:r>
+      </w:hyperlink>
+      <w:r>
+        <w:t xml:space="preserve"> </w:t>
+      </w:r>
+    </w:p>
+    <w:p>
+      <w:pPr>
+        <w:pStyle w:val="ListParagraph"/>
+        <w:numPr>
+          <w:ilvl w:val="0"/>
+          <w:numId w:val="2"/>
+        </w:numPr>
+        <w:jc w:val="both"/>
+      </w:pPr>
+      <w:hyperlink r:id="rId24" w:history="1">
+        <w:r>
+          <w:rPr>
+            <w:rStyle w:val="Hyperlink"/>
+          </w:rPr>
+          <w:t>https://man7.org/linux/man-pages/man3/pthread_once.3p.html</w:t>
+        </w:r>
+      </w:hyperlink>
+      <w:r>
+        <w:t xml:space="preserve"> </w:t>
+      </w:r>
+    </w:p>
+    <w:p>
+      <w:pPr>
+        <w:pStyle w:val="ListParagraph"/>
+        <w:numPr>
+          <w:ilvl w:val="0"/>
+          <w:numId w:val="2"/>
+        </w:numPr>
+        <w:jc w:val="both"/>
+      </w:pPr>
+      <w:hyperlink r:id="rId25" w:history="1">
+        <w:r>
+          <w:rPr>
+            <w:rStyle w:val="Hyperlink"/>
+          </w:rPr>
+          <w:t>https://pubs.opengroup.org/onlinepubs/009695399/functions/pthread_key_create.html</w:t>
+        </w:r>
+      </w:hyperlink>
+      <w:r>
+        <w:t xml:space="preserve"> </w:t>
+      </w:r>
+    </w:p>
+    <w:p>
+      <w:pPr>
+        <w:pStyle w:val="ListParagraph"/>
+        <w:numPr>
+          <w:ilvl w:val="0"/>
+          <w:numId w:val="2"/>
+        </w:numPr>
+        <w:jc w:val="both"/>
+      </w:pPr>
+      <w:hyperlink r:id="rId26" w:history="1">
+        <w:r>
+          <w:rPr>
+            <w:rStyle w:val="Hyperlink"/>
+          </w:rPr>
+          <w:t>https://linux.die.net/man/3/pthread_key_create</w:t>
+        </w:r>
+      </w:hyperlink>
+      <w:r>
+        <w:t xml:space="preserve"> </w:t>
+      </w:r>
+    </w:p>
+    <w:p>
+      <w:pPr>
+        <w:pStyle w:val="ListParagraph"/>
+        <w:numPr>
+          <w:ilvl w:val="0"/>
+          <w:numId w:val="2"/>
+        </w:numPr>
+        <w:jc w:val="both"/>
+      </w:pPr>
+      <w:hyperlink r:id="rId27" w:history="1">
+        <w:r>
+          <w:rPr>
+            <w:rStyle w:val="Hyperlink"/>
+          </w:rPr>
+          <w:t>https://linux.die.net/man/3/pthread_setspecific</w:t>
+        </w:r>
+      </w:hyperlink>
+      <w:r>
+        <w:t xml:space="preserve"> </w:t>
+      </w:r>
+    </w:p>
+    <w:p>
+      <w:pPr>
+        <w:pStyle w:val="ListParagraph"/>
+        <w:numPr>
+          <w:ilvl w:val="0"/>
+          <w:numId w:val="2"/>
+        </w:numPr>
+        <w:jc w:val="both"/>
+      </w:pPr>
+      <w:hyperlink r:id="rId28" w:history="1">
+        <w:r>
+          <w:rPr>
+            <w:rStyle w:val="Hyperlink"/>
+          </w:rPr>
+          <w:t>https://pubs.opengroup.org/onlinepubs/7908799/xsh/pthread_setspecific.html</w:t>
+        </w:r>
+      </w:hyperlink>
+      <w:r>
+        <w:t xml:space="preserve"> </w:t>
+      </w:r>
+    </w:p>
+    <w:p>
+      <w:pPr>
+        <w:pStyle w:val="ListParagraph"/>
+        <w:numPr>
+          <w:ilvl w:val="0"/>
+          <w:numId w:val="2"/>
+        </w:numPr>
+        <w:jc w:val="both"/>
+      </w:pPr>
+      <w:hyperlink r:id="rId29" w:history="1">
+        <w:r>
+          <w:rPr>
+            <w:rStyle w:val="Hyperlink"/>
+          </w:rPr>
+          <w:t>https://linux.die.net/man/3/pthread_getspecific</w:t>
+        </w:r>
+      </w:hyperlink>
+      <w:r>
+        <w:t xml:space="preserve"> </w:t>
+      </w:r>
+    </w:p>
     <w:sectPr>
-      <w:pgSz w:w="12240" w:h="15840"/>
+      <w:pgSz w:w="15840" w:h="12240" w:orient="landscape"/>
       <w:pgMar w:top="1440" w:right="1440" w:bottom="1440" w:left="1440" w:header="720" w:footer="720" w:gutter="0"/>
       <w:cols w:space="720"/>
       <w:docGrid w:linePitch="360"/>

</xml_diff>